<commit_message>
Began update user manual
The user manual needs updating (as specified in #68) so I began this
process by changing the version number included in the manual and by
re-organizing it a little bit.

The user manual will be primarily action-focused rather than explaining
what each of the UI elements do, but the old explanations of each UI
element will still exist in its own section.
</commit_message>
<xml_diff>
--- a/doc/User Manual.docx
+++ b/doc/User Manual.docx
@@ -16,8 +16,6 @@
         </w:rPr>
         <w:t>Reindeer Hunter</w:t>
       </w:r>
-      <w:bookmarkStart w:id="0" w:name="_GoBack"/>
-      <w:bookmarkEnd w:id="0"/>
     </w:p>
     <w:p>
       <w:pPr>
@@ -31,7 +29,7 @@
         <w:rPr>
           <w:lang w:val="en-CA"/>
         </w:rPr>
-        <w:t>Version 3</w:t>
+        <w:t>Applies to versions 2.0.X</w:t>
       </w:r>
     </w:p>
     <w:p>
@@ -41,14 +39,14 @@
           <w:lang w:val="en-CA"/>
         </w:rPr>
       </w:pPr>
-      <w:bookmarkStart w:id="1" w:name="_Toc499208084"/>
+      <w:bookmarkStart w:id="0" w:name="_Toc499208084"/>
       <w:r>
         <w:rPr>
           <w:lang w:val="en-CA"/>
         </w:rPr>
         <w:t>Third-Party Libraries Used</w:t>
       </w:r>
-      <w:bookmarkEnd w:id="1"/>
+      <w:bookmarkEnd w:id="0"/>
     </w:p>
     <w:p>
       <w:pPr>
@@ -60,7 +58,21 @@
         <w:rPr>
           <w:lang w:val="en-CA"/>
         </w:rPr>
-        <w:t>The following third-party libraries were used as part of the Reindeer Hunter program:</w:t>
+        <w:t xml:space="preserve">The following third-party libraries </w:t>
+      </w:r>
+      <w:proofErr w:type="gramStart"/>
+      <w:r>
+        <w:rPr>
+          <w:lang w:val="en-CA"/>
+        </w:rPr>
+        <w:t>were used</w:t>
+      </w:r>
+      <w:proofErr w:type="gramEnd"/>
+      <w:r>
+        <w:rPr>
+          <w:lang w:val="en-CA"/>
+        </w:rPr>
+        <w:t xml:space="preserve"> as part of the Reindeer Hunter program:</w:t>
       </w:r>
     </w:p>
     <w:p>
@@ -74,11 +86,19 @@
           <w:lang w:val="en-CA"/>
         </w:rPr>
       </w:pPr>
+      <w:proofErr w:type="spellStart"/>
       <w:r>
         <w:rPr>
           <w:lang w:val="en-CA"/>
         </w:rPr>
-        <w:t>IText Sharp</w:t>
+        <w:t>IText</w:t>
+      </w:r>
+      <w:proofErr w:type="spellEnd"/>
+      <w:r>
+        <w:rPr>
+          <w:lang w:val="en-CA"/>
+        </w:rPr>
+        <w:t xml:space="preserve"> Sharp</w:t>
       </w:r>
     </w:p>
     <w:p>
@@ -92,12 +112,14 @@
           <w:lang w:val="en-CA"/>
         </w:rPr>
       </w:pPr>
+      <w:proofErr w:type="spellStart"/>
       <w:r>
         <w:rPr>
           <w:lang w:val="en-CA"/>
         </w:rPr>
         <w:t>FileHelpers</w:t>
       </w:r>
+      <w:proofErr w:type="spellEnd"/>
     </w:p>
     <w:p>
       <w:pPr>
@@ -127,7 +149,19 @@
         <w:rPr>
           <w:lang w:val="en-CA"/>
         </w:rPr>
-        <w:t>The usage rights of these libraries are governed by the Open Source License.</w:t>
+        <w:t xml:space="preserve">The </w:t>
+      </w:r>
+      <w:r>
+        <w:rPr>
+          <w:lang w:val="en-CA"/>
+        </w:rPr>
+        <w:t>Open Source License governs the usage rights of these libraries</w:t>
+      </w:r>
+      <w:r>
+        <w:rPr>
+          <w:lang w:val="en-CA"/>
+        </w:rPr>
+        <w:t>.</w:t>
       </w:r>
     </w:p>
     <w:sdt>
@@ -1105,14 +1139,14 @@
           <w:noProof/>
         </w:rPr>
       </w:pPr>
-      <w:bookmarkStart w:id="2" w:name="_Toc499208085"/>
+      <w:bookmarkStart w:id="1" w:name="_Toc499208085"/>
       <w:r>
         <w:rPr>
           <w:noProof/>
         </w:rPr>
         <w:t>Introduction to Reindeer Hunter</w:t>
       </w:r>
-      <w:bookmarkEnd w:id="2"/>
+      <w:bookmarkEnd w:id="1"/>
     </w:p>
     <w:p>
       <w:r>
@@ -1123,60 +1157,25 @@
       <w:pPr>
         <w:pStyle w:val="Heading1"/>
       </w:pPr>
-      <w:bookmarkStart w:id="3" w:name="_Toc499208086"/>
-      <w:r>
-        <w:t>Usage of Reindeer Hunter code</w:t>
-      </w:r>
-      <w:bookmarkEnd w:id="3"/>
-    </w:p>
-    <w:p>
-      <w:r>
-        <w:t xml:space="preserve">The Reindeer Hunter code is owned by Kyle Anderson. </w:t>
-      </w:r>
-      <w:r>
-        <w:t xml:space="preserve">The code for the Reindeer Hunter program is open source, and can be modified and used without permission by the owner. It is available at </w:t>
-      </w:r>
-      <w:hyperlink r:id="rId8" w:history="1">
-        <w:r>
-          <w:rPr>
-            <w:rStyle w:val="Hyperlink"/>
-          </w:rPr>
-          <w:t>https://github.com/eAUE/Reindeer-Hunter</w:t>
-        </w:r>
-      </w:hyperlink>
-      <w:r>
-        <w:t>.</w:t>
-      </w:r>
-    </w:p>
-    <w:p>
-      <w:r>
-        <w:t>Feel free to suggest features or improvements.</w:t>
-      </w:r>
-    </w:p>
-    <w:p>
-      <w:pPr>
-        <w:pStyle w:val="Heading1"/>
-      </w:pPr>
-      <w:bookmarkStart w:id="4" w:name="_Toc499208087"/>
+      <w:bookmarkStart w:id="2" w:name="_Toc499208087"/>
       <w:r>
         <w:t>Prerequisites</w:t>
       </w:r>
-      <w:bookmarkEnd w:id="4"/>
+      <w:bookmarkEnd w:id="2"/>
     </w:p>
     <w:p>
       <w:pPr>
         <w:pStyle w:val="Heading2"/>
       </w:pPr>
-      <w:bookmarkStart w:id="5" w:name="_Student_Information_Spreadsheet"/>
-      <w:bookmarkStart w:id="6" w:name="_Ref495938175"/>
-      <w:bookmarkStart w:id="7" w:name="_Toc499208088"/>
+      <w:bookmarkStart w:id="3" w:name="_Student_Information_Spreadsheet"/>
+      <w:bookmarkStart w:id="4" w:name="_Ref495938175"/>
+      <w:bookmarkStart w:id="5" w:name="_Toc499208088"/>
+      <w:bookmarkEnd w:id="3"/>
+      <w:r>
+        <w:t>Student Information Spreadsheet</w:t>
+      </w:r>
+      <w:bookmarkEnd w:id="4"/>
       <w:bookmarkEnd w:id="5"/>
-      <w:r>
-        <w:lastRenderedPageBreak/>
-        <w:t>Student Information Spreadsheet</w:t>
-      </w:r>
-      <w:bookmarkEnd w:id="6"/>
-      <w:bookmarkEnd w:id="7"/>
     </w:p>
     <w:p>
       <w:r>
@@ -1201,6 +1200,7 @@
           <w:noProof/>
           <w:lang w:val="en-CA" w:eastAsia="en-CA"/>
         </w:rPr>
+        <w:lastRenderedPageBreak/>
         <w:drawing>
           <wp:inline distT="0" distB="0" distL="0" distR="0" wp14:anchorId="03B3DE5A" wp14:editId="2665CB9C">
             <wp:extent cx="5027136" cy="3319462"/>
@@ -1217,7 +1217,7 @@
                     <pic:cNvPicPr/>
                   </pic:nvPicPr>
                   <pic:blipFill>
-                    <a:blip r:embed="rId9">
+                    <a:blip r:embed="rId8">
                       <a:extLst>
                         <a:ext uri="{28A0092B-C50C-407E-A947-70E740481C1C}">
                           <a14:useLocalDpi xmlns:a14="http://schemas.microsoft.com/office/drawing/2010/main" val="0"/>
@@ -1246,20 +1246,31 @@
     </w:p>
     <w:p>
       <w:r>
-        <w:t xml:space="preserve">If any of those fields are empty, then an error will be raised when the comma separated values file is imported. </w:t>
+        <w:t>If any of those fields are empty</w:t>
+      </w:r>
+      <w:r>
+        <w:t xml:space="preserve"> (except for student number)</w:t>
+      </w:r>
+      <w:r>
+        <w:t xml:space="preserve">, then an error will be raised when the comma separated values file is imported. </w:t>
+      </w:r>
+    </w:p>
+    <w:p>
+      <w:r>
+        <w:t>The student number field can be left empty if you do not wish to use the real student’s numbers. In this case, random student numbers will be assigned to each student as they are imported.</w:t>
       </w:r>
     </w:p>
     <w:p>
       <w:pPr>
         <w:pStyle w:val="Heading2"/>
       </w:pPr>
-      <w:bookmarkStart w:id="8" w:name="_Student_Results_Spreadsheet"/>
-      <w:bookmarkStart w:id="9" w:name="_Toc499208089"/>
-      <w:bookmarkEnd w:id="8"/>
+      <w:bookmarkStart w:id="6" w:name="_Student_Results_Spreadsheet"/>
+      <w:bookmarkStart w:id="7" w:name="_Toc499208089"/>
+      <w:bookmarkEnd w:id="6"/>
       <w:r>
         <w:t>Student Results Spreadsheet</w:t>
       </w:r>
-      <w:bookmarkEnd w:id="9"/>
+      <w:bookmarkEnd w:id="7"/>
     </w:p>
     <w:p>
       <w:r>
@@ -1288,7 +1299,7 @@
                     <pic:cNvPicPr/>
                   </pic:nvPicPr>
                   <pic:blipFill>
-                    <a:blip r:embed="rId10" cstate="print">
+                    <a:blip r:embed="rId9" cstate="print">
                       <a:extLst>
                         <a:ext uri="{28A0092B-C50C-407E-A947-70E740481C1C}">
                           <a14:useLocalDpi xmlns:a14="http://schemas.microsoft.com/office/drawing/2010/main" val="0"/>
@@ -1361,14 +1372,16 @@
       <w:pPr>
         <w:pStyle w:val="Heading2"/>
       </w:pPr>
-      <w:bookmarkStart w:id="10" w:name="_Toc499208090"/>
+      <w:bookmarkStart w:id="8" w:name="_Toc499208090"/>
+      <w:bookmarkStart w:id="9" w:name="_Student_License_Form"/>
+      <w:bookmarkEnd w:id="9"/>
       <w:r>
         <w:t>Student License Form</w:t>
       </w:r>
       <w:r>
         <w:t xml:space="preserve"> Template</w:t>
       </w:r>
-      <w:bookmarkEnd w:id="10"/>
+      <w:bookmarkEnd w:id="8"/>
     </w:p>
     <w:p>
       <w:r>
@@ -1377,7 +1390,6 @@
     </w:p>
     <w:p>
       <w:r>
-        <w:lastRenderedPageBreak/>
         <w:t>It must be a PDF file with form fields named correctly and have 8 licenses per page.</w:t>
       </w:r>
     </w:p>
@@ -1385,12 +1397,20 @@
       <w:r>
         <w:t xml:space="preserve">A free and easy to use tool to create PDF forms that would work for the Reindeer Hunter application could be with the </w:t>
       </w:r>
-      <w:hyperlink r:id="rId11" w:history="1">
+      <w:hyperlink r:id="rId10" w:history="1">
+        <w:proofErr w:type="spellStart"/>
         <w:r>
           <w:rPr>
             <w:rStyle w:val="Hyperlink"/>
           </w:rPr>
-          <w:t>PDFEscape online editor.</w:t>
+          <w:t>PDFEscape</w:t>
+        </w:r>
+        <w:proofErr w:type="spellEnd"/>
+        <w:r>
+          <w:rPr>
+            <w:rStyle w:val="Hyperlink"/>
+          </w:rPr>
+          <w:t xml:space="preserve"> online editor.</w:t>
         </w:r>
       </w:hyperlink>
       <w:r>
@@ -1399,6 +1419,7 @@
     </w:p>
     <w:p>
       <w:r>
+        <w:lastRenderedPageBreak/>
         <w:t xml:space="preserve">To prepare a usable PDF form file using this tool, export one page of the year’s licenses into PDF format with whatever software you used to create it. Then, go to the PDF Escape online editor and upload this PDF file. Using the editor, create text form fields where the program will be filling in data, as seen in the picture below. </w:t>
       </w:r>
     </w:p>
@@ -1424,7 +1445,7 @@
                     <pic:cNvPicPr/>
                   </pic:nvPicPr>
                   <pic:blipFill>
-                    <a:blip r:embed="rId12"/>
+                    <a:blip r:embed="rId11"/>
                     <a:stretch>
                       <a:fillRect/>
                     </a:stretch>
@@ -1475,7 +1496,7 @@
                     <pic:cNvPicPr/>
                   </pic:nvPicPr>
                   <pic:blipFill>
-                    <a:blip r:embed="rId13" cstate="print">
+                    <a:blip r:embed="rId12" cstate="print">
                       <a:extLst>
                         <a:ext uri="{28A0092B-C50C-407E-A947-70E740481C1C}">
                           <a14:useLocalDpi xmlns:a14="http://schemas.microsoft.com/office/drawing/2010/main" val="0"/>
@@ -1560,9 +1581,58 @@
         <w:t xml:space="preserve">Then, </w:t>
       </w:r>
       <w:r>
-        <w:t xml:space="preserve">to these base names (except for the ones in the first add an underscore followed by the number it is. In the end, the fields should have the following names. </w:t>
+        <w:t xml:space="preserve">to these base names, </w:t>
+      </w:r>
+      <w:r>
+        <w:t>a</w:t>
+      </w:r>
+      <w:r>
+        <w:t>dd an underscore followed by its placement on the page – 1,2,3,4,5,6,7 or 8</w:t>
+      </w:r>
+      <w:r>
+        <w:t xml:space="preserve">. </w:t>
       </w:r>
     </w:p>
+    <w:p>
+      <w:pPr>
+        <w:jc w:val="center"/>
+        <w:rPr>
+          <w:sz w:val="26"/>
+        </w:rPr>
+      </w:pPr>
+      <w:r>
+        <w:t xml:space="preserve">Format: </w:t>
+      </w:r>
+      <w:r>
+        <w:rPr>
+          <w:sz w:val="26"/>
+        </w:rPr>
+        <w:t>[base name</w:t>
+      </w:r>
+      <w:proofErr w:type="gramStart"/>
+      <w:r>
+        <w:rPr>
+          <w:sz w:val="26"/>
+        </w:rPr>
+        <w:t>]</w:t>
+      </w:r>
+      <w:r>
+        <w:t>_</w:t>
+      </w:r>
+      <w:proofErr w:type="gramEnd"/>
+      <w:r>
+        <w:rPr>
+          <w:sz w:val="26"/>
+        </w:rPr>
+        <w:t>[number on page]</w:t>
+      </w:r>
+    </w:p>
+    <w:p>
+      <w:r>
+        <w:t xml:space="preserve">In the end, the fields should have the following names. </w:t>
+      </w:r>
+    </w:p>
+    <w:p/>
     <w:p>
       <w:pPr>
         <w:rPr>
@@ -1582,7 +1652,7 @@
         <mc:AlternateContent>
           <mc:Choice Requires="wpg">
             <w:drawing>
-              <wp:anchor distT="0" distB="0" distL="114300" distR="114300" simplePos="0" relativeHeight="251715584" behindDoc="0" locked="0" layoutInCell="1" allowOverlap="1" wp14:anchorId="02B94275" wp14:editId="7185C997">
+              <wp:anchor distT="0" distB="0" distL="114300" distR="114300" simplePos="0" relativeHeight="251715584" behindDoc="0" locked="0" layoutInCell="1" allowOverlap="1" wp14:anchorId="02B94275" wp14:editId="5BE3051A">
                 <wp:simplePos x="0" y="0"/>
                 <wp:positionH relativeFrom="column">
                   <wp:posOffset>0</wp:posOffset>
@@ -1615,7 +1685,7 @@
                           </pic:cNvPicPr>
                         </pic:nvPicPr>
                         <pic:blipFill rotWithShape="1">
-                          <a:blip r:embed="rId12" cstate="print">
+                          <a:blip r:embed="rId11" cstate="print">
                             <a:extLst>
                               <a:ext uri="{28A0092B-C50C-407E-A947-70E740481C1C}">
                                 <a14:useLocalDpi xmlns:a14="http://schemas.microsoft.com/office/drawing/2010/main" val="0"/>
@@ -1649,9 +1719,9 @@
                         <wpg:grpSpPr>
                           <a:xfrm>
                             <a:off x="1057275" y="428625"/>
-                            <a:ext cx="4672965" cy="3204845"/>
+                            <a:ext cx="4685665" cy="3204845"/>
                             <a:chOff x="0" y="0"/>
-                            <a:chExt cx="4672965" cy="3204845"/>
+                            <a:chExt cx="4685665" cy="3204845"/>
                           </a:xfrm>
                         </wpg:grpSpPr>
                         <wps:wsp>
@@ -1660,7 +1730,7 @@
                           <wps:spPr>
                             <a:xfrm>
                               <a:off x="742950" y="0"/>
-                              <a:ext cx="558165" cy="328295"/>
+                              <a:ext cx="709930" cy="328295"/>
                             </a:xfrm>
                             <a:prstGeom prst="rect">
                               <a:avLst/>
@@ -1701,6 +1771,13 @@
                                   </w:rPr>
                                   <w:t>Student1</w:t>
                                 </w:r>
+                                <w:r>
+                                  <w:rPr>
+                                    <w:sz w:val="22"/>
+                                    <w:lang w:val="en-CA"/>
+                                  </w:rPr>
+                                  <w:t>_1</w:t>
+                                </w:r>
                               </w:p>
                             </w:txbxContent>
                           </wps:txbx>
@@ -1717,7 +1794,7 @@
                           <wps:spPr>
                             <a:xfrm>
                               <a:off x="71438" y="142875"/>
-                              <a:ext cx="558165" cy="328295"/>
+                              <a:ext cx="709930" cy="328295"/>
                             </a:xfrm>
                             <a:prstGeom prst="rect">
                               <a:avLst/>
@@ -1758,6 +1835,13 @@
                                   </w:rPr>
                                   <w:t>Student2</w:t>
                                 </w:r>
+                                <w:r>
+                                  <w:rPr>
+                                    <w:sz w:val="22"/>
+                                    <w:lang w:val="en-CA"/>
+                                  </w:rPr>
+                                  <w:t>_1</w:t>
+                                </w:r>
                               </w:p>
                             </w:txbxContent>
                           </wps:txbx>
@@ -1774,7 +1858,7 @@
                           <wps:spPr>
                             <a:xfrm>
                               <a:off x="2914650" y="142875"/>
-                              <a:ext cx="705485" cy="328295"/>
+                              <a:ext cx="709930" cy="328295"/>
                             </a:xfrm>
                             <a:prstGeom prst="rect">
                               <a:avLst/>
@@ -1845,7 +1929,7 @@
                           <wps:spPr>
                             <a:xfrm>
                               <a:off x="3343275" y="0"/>
-                              <a:ext cx="705485" cy="328295"/>
+                              <a:ext cx="709930" cy="328295"/>
                             </a:xfrm>
                             <a:prstGeom prst="rect">
                               <a:avLst/>
@@ -1916,7 +2000,7 @@
                           <wps:spPr>
                             <a:xfrm>
                               <a:off x="552450" y="1666875"/>
-                              <a:ext cx="705485" cy="328295"/>
+                              <a:ext cx="709930" cy="328295"/>
                             </a:xfrm>
                             <a:prstGeom prst="rect">
                               <a:avLst/>
@@ -1980,7 +2064,7 @@
                           <wps:spPr>
                             <a:xfrm>
                               <a:off x="0" y="1804988"/>
-                              <a:ext cx="705485" cy="328295"/>
+                              <a:ext cx="709930" cy="328295"/>
                             </a:xfrm>
                             <a:prstGeom prst="rect">
                               <a:avLst/>
@@ -2037,7 +2121,7 @@
                           <wps:spPr>
                             <a:xfrm>
                               <a:off x="3576638" y="1643063"/>
-                              <a:ext cx="705485" cy="328295"/>
+                              <a:ext cx="709930" cy="328295"/>
                             </a:xfrm>
                             <a:prstGeom prst="rect">
                               <a:avLst/>
@@ -2108,7 +2192,7 @@
                           <wps:spPr>
                             <a:xfrm>
                               <a:off x="2843213" y="1781175"/>
-                              <a:ext cx="705485" cy="328295"/>
+                              <a:ext cx="709930" cy="328295"/>
                             </a:xfrm>
                             <a:prstGeom prst="rect">
                               <a:avLst/>
@@ -2172,16 +2256,20 @@
                           <wps:spPr>
                             <a:xfrm>
                               <a:off x="1357313" y="171450"/>
-                              <a:ext cx="396875" cy="328295"/>
+                              <a:ext cx="561340" cy="282575"/>
                             </a:xfrm>
                             <a:prstGeom prst="rect">
                               <a:avLst/>
                             </a:prstGeom>
                             <a:solidFill>
-                              <a:schemeClr val="bg1"/>
+                              <a:schemeClr val="bg1">
+                                <a:alpha val="62000"/>
+                              </a:schemeClr>
                             </a:solidFill>
-                            <a:ln w="6350">
-                              <a:noFill/>
+                            <a:ln w="19050">
+                              <a:solidFill>
+                                <a:schemeClr val="tx1"/>
+                              </a:solidFill>
                             </a:ln>
                             <a:effectLst/>
                           </wps:spPr>
@@ -2215,14 +2303,21 @@
                                   </w:rPr>
                                   <w:t>Round</w:t>
                                 </w:r>
+                                <w:r>
+                                  <w:rPr>
+                                    <w:sz w:val="22"/>
+                                    <w:lang w:val="en-CA"/>
+                                  </w:rPr>
+                                  <w:t>_1</w:t>
+                                </w:r>
                               </w:p>
                             </w:txbxContent>
                           </wps:txbx>
-                          <wps:bodyPr rot="0" spcFirstLastPara="0" vertOverflow="overflow" horzOverflow="overflow" vert="horz" wrap="none" lIns="0" tIns="0" rIns="0" bIns="0" numCol="1" spcCol="0" rtlCol="0" fromWordArt="0" anchor="t" anchorCtr="0" forceAA="0" compatLnSpc="1">
+                          <wps:bodyPr rot="0" spcFirstLastPara="0" vertOverflow="overflow" horzOverflow="overflow" vert="horz" wrap="none" lIns="0" tIns="0" rIns="0" bIns="0" numCol="1" spcCol="0" rtlCol="0" fromWordArt="0" anchor="ctr" anchorCtr="0" forceAA="0" compatLnSpc="1">
                             <a:prstTxWarp prst="textNoShape">
                               <a:avLst/>
                             </a:prstTxWarp>
-                            <a:spAutoFit/>
+                            <a:noAutofit/>
                           </wps:bodyPr>
                         </wps:wsp>
                         <wps:wsp>
@@ -2231,16 +2326,20 @@
                           <wps:spPr>
                             <a:xfrm>
                               <a:off x="4124325" y="171450"/>
-                              <a:ext cx="548640" cy="328295"/>
+                              <a:ext cx="561340" cy="328295"/>
                             </a:xfrm>
                             <a:prstGeom prst="rect">
                               <a:avLst/>
                             </a:prstGeom>
                             <a:solidFill>
-                              <a:schemeClr val="bg1"/>
+                              <a:schemeClr val="bg1">
+                                <a:alpha val="62000"/>
+                              </a:schemeClr>
                             </a:solidFill>
-                            <a:ln w="6350">
-                              <a:noFill/>
+                            <a:ln w="19050">
+                              <a:solidFill>
+                                <a:schemeClr val="tx1"/>
+                              </a:solidFill>
                             </a:ln>
                             <a:effectLst/>
                           </wps:spPr>
@@ -2277,11 +2376,11 @@
                               </w:p>
                             </w:txbxContent>
                           </wps:txbx>
-                          <wps:bodyPr rot="0" spcFirstLastPara="0" vertOverflow="overflow" horzOverflow="overflow" vert="horz" wrap="none" lIns="0" tIns="0" rIns="0" bIns="0" numCol="1" spcCol="0" rtlCol="0" fromWordArt="0" anchor="t" anchorCtr="0" forceAA="0" compatLnSpc="1">
+                          <wps:bodyPr rot="0" spcFirstLastPara="0" vertOverflow="overflow" horzOverflow="overflow" vert="horz" wrap="none" lIns="0" tIns="0" rIns="0" bIns="0" numCol="1" spcCol="0" rtlCol="0" fromWordArt="0" anchor="ctr" anchorCtr="0" forceAA="0" compatLnSpc="1">
                             <a:prstTxWarp prst="textNoShape">
                               <a:avLst/>
                             </a:prstTxWarp>
-                            <a:spAutoFit/>
+                            <a:noAutofit/>
                           </wps:bodyPr>
                         </wps:wsp>
                         <wps:wsp>
@@ -2290,16 +2389,20 @@
                           <wps:spPr>
                             <a:xfrm>
                               <a:off x="1404938" y="1804988"/>
-                              <a:ext cx="548640" cy="328295"/>
+                              <a:ext cx="561340" cy="328295"/>
                             </a:xfrm>
                             <a:prstGeom prst="rect">
                               <a:avLst/>
                             </a:prstGeom>
                             <a:solidFill>
-                              <a:schemeClr val="bg1"/>
+                              <a:schemeClr val="bg1">
+                                <a:alpha val="62000"/>
+                              </a:schemeClr>
                             </a:solidFill>
-                            <a:ln w="6350">
-                              <a:noFill/>
+                            <a:ln w="19050">
+                              <a:solidFill>
+                                <a:schemeClr val="tx1"/>
+                              </a:solidFill>
                             </a:ln>
                             <a:effectLst/>
                           </wps:spPr>
@@ -2336,11 +2439,11 @@
                               </w:p>
                             </w:txbxContent>
                           </wps:txbx>
-                          <wps:bodyPr rot="0" spcFirstLastPara="0" vertOverflow="overflow" horzOverflow="overflow" vert="horz" wrap="none" lIns="0" tIns="0" rIns="0" bIns="0" numCol="1" spcCol="0" rtlCol="0" fromWordArt="0" anchor="t" anchorCtr="0" forceAA="0" compatLnSpc="1">
+                          <wps:bodyPr rot="0" spcFirstLastPara="0" vertOverflow="overflow" horzOverflow="overflow" vert="horz" wrap="none" lIns="0" tIns="0" rIns="0" bIns="0" numCol="1" spcCol="0" rtlCol="0" fromWordArt="0" anchor="ctr" anchorCtr="0" forceAA="0" compatLnSpc="1">
                             <a:prstTxWarp prst="textNoShape">
                               <a:avLst/>
                             </a:prstTxWarp>
-                            <a:spAutoFit/>
+                            <a:noAutofit/>
                           </wps:bodyPr>
                         </wps:wsp>
                         <wps:wsp>
@@ -2349,16 +2452,20 @@
                           <wps:spPr>
                             <a:xfrm>
                               <a:off x="4124325" y="1900238"/>
-                              <a:ext cx="548640" cy="328295"/>
+                              <a:ext cx="561340" cy="328295"/>
                             </a:xfrm>
                             <a:prstGeom prst="rect">
                               <a:avLst/>
                             </a:prstGeom>
                             <a:solidFill>
-                              <a:schemeClr val="bg1"/>
+                              <a:schemeClr val="bg1">
+                                <a:alpha val="62000"/>
+                              </a:schemeClr>
                             </a:solidFill>
-                            <a:ln w="6350">
-                              <a:noFill/>
+                            <a:ln w="19050">
+                              <a:solidFill>
+                                <a:schemeClr val="tx1"/>
+                              </a:solidFill>
                             </a:ln>
                             <a:effectLst/>
                           </wps:spPr>
@@ -2395,11 +2502,11 @@
                               </w:p>
                             </w:txbxContent>
                           </wps:txbx>
-                          <wps:bodyPr rot="0" spcFirstLastPara="0" vertOverflow="overflow" horzOverflow="overflow" vert="horz" wrap="none" lIns="0" tIns="0" rIns="0" bIns="0" numCol="1" spcCol="0" rtlCol="0" fromWordArt="0" anchor="t" anchorCtr="0" forceAA="0" compatLnSpc="1">
+                          <wps:bodyPr rot="0" spcFirstLastPara="0" vertOverflow="overflow" horzOverflow="overflow" vert="horz" wrap="none" lIns="0" tIns="0" rIns="0" bIns="0" numCol="1" spcCol="0" rtlCol="0" fromWordArt="0" anchor="ctr" anchorCtr="0" forceAA="0" compatLnSpc="1">
                             <a:prstTxWarp prst="textNoShape">
                               <a:avLst/>
                             </a:prstTxWarp>
-                            <a:spAutoFit/>
+                            <a:noAutofit/>
                           </wps:bodyPr>
                         </wps:wsp>
                         <wps:wsp>
@@ -2408,16 +2515,20 @@
                           <wps:spPr>
                             <a:xfrm>
                               <a:off x="904875" y="1219200"/>
-                              <a:ext cx="292100" cy="328295"/>
+                              <a:ext cx="456565" cy="328295"/>
                             </a:xfrm>
                             <a:prstGeom prst="rect">
                               <a:avLst/>
                             </a:prstGeom>
                             <a:solidFill>
-                              <a:schemeClr val="bg1"/>
+                              <a:schemeClr val="bg1">
+                                <a:alpha val="62000"/>
+                              </a:schemeClr>
                             </a:solidFill>
-                            <a:ln w="6350">
-                              <a:noFill/>
+                            <a:ln w="19050">
+                              <a:solidFill>
+                                <a:schemeClr val="tx1"/>
+                              </a:solidFill>
                             </a:ln>
                             <a:effectLst/>
                           </wps:spPr>
@@ -2451,14 +2562,21 @@
                                   </w:rPr>
                                   <w:t>Date</w:t>
                                 </w:r>
+                                <w:r>
+                                  <w:rPr>
+                                    <w:sz w:val="22"/>
+                                    <w:lang w:val="en-CA"/>
+                                  </w:rPr>
+                                  <w:t>_1</w:t>
+                                </w:r>
                               </w:p>
                             </w:txbxContent>
                           </wps:txbx>
-                          <wps:bodyPr rot="0" spcFirstLastPara="0" vertOverflow="overflow" horzOverflow="overflow" vert="horz" wrap="none" lIns="0" tIns="0" rIns="0" bIns="0" numCol="1" spcCol="0" rtlCol="0" fromWordArt="0" anchor="t" anchorCtr="0" forceAA="0" compatLnSpc="1">
+                          <wps:bodyPr rot="0" spcFirstLastPara="0" vertOverflow="overflow" horzOverflow="overflow" vert="horz" wrap="none" lIns="0" tIns="0" rIns="0" bIns="0" numCol="1" spcCol="0" rtlCol="0" fromWordArt="0" anchor="ctr" anchorCtr="0" forceAA="0" compatLnSpc="1">
                             <a:prstTxWarp prst="textNoShape">
                               <a:avLst/>
                             </a:prstTxWarp>
-                            <a:spAutoFit/>
+                            <a:noAutofit/>
                           </wps:bodyPr>
                         </wps:wsp>
                         <wps:wsp>
@@ -2467,16 +2585,20 @@
                           <wps:spPr>
                             <a:xfrm>
                               <a:off x="2843213" y="1219200"/>
-                              <a:ext cx="443865" cy="328295"/>
+                              <a:ext cx="456565" cy="328295"/>
                             </a:xfrm>
                             <a:prstGeom prst="rect">
                               <a:avLst/>
                             </a:prstGeom>
                             <a:solidFill>
-                              <a:schemeClr val="bg1"/>
+                              <a:schemeClr val="bg1">
+                                <a:alpha val="62000"/>
+                              </a:schemeClr>
                             </a:solidFill>
-                            <a:ln w="6350">
-                              <a:noFill/>
+                            <a:ln w="19050">
+                              <a:solidFill>
+                                <a:schemeClr val="tx1"/>
+                              </a:solidFill>
                             </a:ln>
                             <a:effectLst/>
                           </wps:spPr>
@@ -2513,11 +2635,11 @@
                               </w:p>
                             </w:txbxContent>
                           </wps:txbx>
-                          <wps:bodyPr rot="0" spcFirstLastPara="0" vertOverflow="overflow" horzOverflow="overflow" vert="horz" wrap="none" lIns="0" tIns="0" rIns="0" bIns="0" numCol="1" spcCol="0" rtlCol="0" fromWordArt="0" anchor="t" anchorCtr="0" forceAA="0" compatLnSpc="1">
+                          <wps:bodyPr rot="0" spcFirstLastPara="0" vertOverflow="overflow" horzOverflow="overflow" vert="horz" wrap="none" lIns="0" tIns="0" rIns="0" bIns="0" numCol="1" spcCol="0" rtlCol="0" fromWordArt="0" anchor="ctr" anchorCtr="0" forceAA="0" compatLnSpc="1">
                             <a:prstTxWarp prst="textNoShape">
                               <a:avLst/>
                             </a:prstTxWarp>
-                            <a:spAutoFit/>
+                            <a:noAutofit/>
                           </wps:bodyPr>
                         </wps:wsp>
                         <wps:wsp>
@@ -2526,16 +2648,20 @@
                           <wps:spPr>
                             <a:xfrm>
                               <a:off x="552450" y="2876550"/>
-                              <a:ext cx="443865" cy="328295"/>
+                              <a:ext cx="456565" cy="328295"/>
                             </a:xfrm>
                             <a:prstGeom prst="rect">
                               <a:avLst/>
                             </a:prstGeom>
                             <a:solidFill>
-                              <a:schemeClr val="bg1"/>
+                              <a:schemeClr val="bg1">
+                                <a:alpha val="62000"/>
+                              </a:schemeClr>
                             </a:solidFill>
-                            <a:ln w="6350">
-                              <a:noFill/>
+                            <a:ln w="19050">
+                              <a:solidFill>
+                                <a:schemeClr val="tx1"/>
+                              </a:solidFill>
                             </a:ln>
                             <a:effectLst/>
                           </wps:spPr>
@@ -2572,11 +2698,11 @@
                               </w:p>
                             </w:txbxContent>
                           </wps:txbx>
-                          <wps:bodyPr rot="0" spcFirstLastPara="0" vertOverflow="overflow" horzOverflow="overflow" vert="horz" wrap="none" lIns="0" tIns="0" rIns="0" bIns="0" numCol="1" spcCol="0" rtlCol="0" fromWordArt="0" anchor="t" anchorCtr="0" forceAA="0" compatLnSpc="1">
+                          <wps:bodyPr rot="0" spcFirstLastPara="0" vertOverflow="overflow" horzOverflow="overflow" vert="horz" wrap="none" lIns="0" tIns="0" rIns="0" bIns="0" numCol="1" spcCol="0" rtlCol="0" fromWordArt="0" anchor="ctr" anchorCtr="0" forceAA="0" compatLnSpc="1">
                             <a:prstTxWarp prst="textNoShape">
                               <a:avLst/>
                             </a:prstTxWarp>
-                            <a:spAutoFit/>
+                            <a:noAutofit/>
                           </wps:bodyPr>
                         </wps:wsp>
                         <wps:wsp>
@@ -2585,16 +2711,20 @@
                           <wps:spPr>
                             <a:xfrm>
                               <a:off x="3343275" y="2867025"/>
-                              <a:ext cx="443865" cy="328295"/>
+                              <a:ext cx="456565" cy="328295"/>
                             </a:xfrm>
                             <a:prstGeom prst="rect">
                               <a:avLst/>
                             </a:prstGeom>
                             <a:solidFill>
-                              <a:schemeClr val="bg1"/>
+                              <a:schemeClr val="bg1">
+                                <a:alpha val="62000"/>
+                              </a:schemeClr>
                             </a:solidFill>
-                            <a:ln w="6350">
-                              <a:noFill/>
+                            <a:ln w="19050">
+                              <a:solidFill>
+                                <a:schemeClr val="tx1"/>
+                              </a:solidFill>
                             </a:ln>
                             <a:effectLst/>
                           </wps:spPr>
@@ -2631,11 +2761,11 @@
                               </w:p>
                             </w:txbxContent>
                           </wps:txbx>
-                          <wps:bodyPr rot="0" spcFirstLastPara="0" vertOverflow="overflow" horzOverflow="overflow" vert="horz" wrap="none" lIns="0" tIns="0" rIns="0" bIns="0" numCol="1" spcCol="0" rtlCol="0" fromWordArt="0" anchor="t" anchorCtr="0" forceAA="0" compatLnSpc="1">
+                          <wps:bodyPr rot="0" spcFirstLastPara="0" vertOverflow="overflow" horzOverflow="overflow" vert="horz" wrap="none" lIns="0" tIns="0" rIns="0" bIns="0" numCol="1" spcCol="0" rtlCol="0" fromWordArt="0" anchor="ctr" anchorCtr="0" forceAA="0" compatLnSpc="1">
                             <a:prstTxWarp prst="textNoShape">
                               <a:avLst/>
                             </a:prstTxWarp>
-                            <a:spAutoFit/>
+                            <a:noAutofit/>
                           </wps:bodyPr>
                         </wps:wsp>
                       </wpg:grpSp>
@@ -2647,7 +2777,7 @@
           </mc:Choice>
           <mc:Fallback>
             <w:pict>
-              <v:group w14:anchorId="02B94275" id="Group 55" o:spid="_x0000_s1026" style="position:absolute;left:0;text-align:left;margin-left:0;margin-top:0;width:522.65pt;height:288.75pt;z-index:251715584" coordsize="66376,36671" o:gfxdata="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">
+              <v:group w14:anchorId="02B94275" id="Group 55" o:spid="_x0000_s1026" style="position:absolute;left:0;text-align:left;margin-left:0;margin-top:0;width:522.65pt;height:288.75pt;z-index:251715584" coordsize="66376,36671" o:gfxdata="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">
                 <v:shapetype id="_x0000_t75" coordsize="21600,21600" o:spt="75" o:preferrelative="t" path="m@4@5l@4@11@9@11@9@5xe" filled="f" stroked="f">
                   <v:stroke joinstyle="miter"/>
                   <v:formulas>
@@ -2668,15 +2798,15 @@
                   <o:lock v:ext="edit" aspectratio="t"/>
                 </v:shapetype>
                 <v:shape id="Picture 33" o:spid="_x0000_s1027" type="#_x0000_t75" style="position:absolute;width:66376;height:36671;visibility:visible;mso-wrap-style:square" o:gfxdata="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">
-                  <v:imagedata r:id="rId14" o:title="" croptop="3629f" cropbottom="14334f" cropleft="15701f"/>
+                  <v:imagedata r:id="rId13" o:title="" croptop="3629f" cropbottom="14334f" cropleft="15701f"/>
                   <v:path arrowok="t"/>
                 </v:shape>
-                <v:group id="Group 54" o:spid="_x0000_s1028" style="position:absolute;left:10572;top:4286;width:46730;height:32048" coordsize="46729,32048" o:gfxdata="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">
+                <v:group id="Group 54" o:spid="_x0000_s1028" style="position:absolute;left:10572;top:4286;width:46857;height:32048" coordsize="46856,32048" o:gfxdata="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">
                   <v:shapetype id="_x0000_t202" coordsize="21600,21600" o:spt="202" path="m,l,21600r21600,l21600,xe">
                     <v:stroke joinstyle="miter"/>
                     <v:path gradientshapeok="t" o:connecttype="rect"/>
                   </v:shapetype>
-                  <v:shape id="Text Box 34" o:spid="_x0000_s1029" type="#_x0000_t202" style="position:absolute;left:7429;width:5582;height:3282;visibility:visible;mso-wrap-style:none;v-text-anchor:top" o:gfxdata="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" filled="f" stroked="f" strokeweight=".5pt">
+                  <v:shape id="Text Box 34" o:spid="_x0000_s1029" type="#_x0000_t202" style="position:absolute;left:7429;width:7099;height:3282;visibility:visible;mso-wrap-style:none;v-text-anchor:top" o:gfxdata="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" filled="f" stroked="f" strokeweight=".5pt">
                     <v:textbox style="mso-fit-shape-to-text:t" inset="0,0,0,0">
                       <w:txbxContent>
                         <w:p>
@@ -2693,11 +2823,18 @@
                             </w:rPr>
                             <w:t>Student1</w:t>
                           </w:r>
+                          <w:r>
+                            <w:rPr>
+                              <w:sz w:val="22"/>
+                              <w:lang w:val="en-CA"/>
+                            </w:rPr>
+                            <w:t>_1</w:t>
+                          </w:r>
                         </w:p>
                       </w:txbxContent>
                     </v:textbox>
                   </v:shape>
-                  <v:shape id="Text Box 35" o:spid="_x0000_s1030" type="#_x0000_t202" style="position:absolute;left:714;top:1428;width:5582;height:3283;visibility:visible;mso-wrap-style:none;v-text-anchor:top" o:gfxdata="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" filled="f" stroked="f" strokeweight=".5pt">
+                  <v:shape id="Text Box 35" o:spid="_x0000_s1030" type="#_x0000_t202" style="position:absolute;left:714;top:1428;width:7099;height:3283;visibility:visible;mso-wrap-style:none;v-text-anchor:top" o:gfxdata="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" filled="f" stroked="f" strokeweight=".5pt">
                     <v:textbox style="mso-fit-shape-to-text:t" inset="0,0,0,0">
                       <w:txbxContent>
                         <w:p>
@@ -2714,11 +2851,18 @@
                             </w:rPr>
                             <w:t>Student2</w:t>
                           </w:r>
+                          <w:r>
+                            <w:rPr>
+                              <w:sz w:val="22"/>
+                              <w:lang w:val="en-CA"/>
+                            </w:rPr>
+                            <w:t>_1</w:t>
+                          </w:r>
                         </w:p>
                       </w:txbxContent>
                     </v:textbox>
                   </v:shape>
-                  <v:shape id="Text Box 36" o:spid="_x0000_s1031" type="#_x0000_t202" style="position:absolute;left:29146;top:1428;width:7055;height:3283;visibility:visible;mso-wrap-style:none;v-text-anchor:top" o:gfxdata="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" filled="f" stroked="f" strokeweight=".5pt">
+                  <v:shape id="Text Box 36" o:spid="_x0000_s1031" type="#_x0000_t202" style="position:absolute;left:29146;top:1428;width:7099;height:3283;visibility:visible;mso-wrap-style:none;v-text-anchor:top" o:gfxdata="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" filled="f" stroked="f" strokeweight=".5pt">
                     <v:textbox style="mso-fit-shape-to-text:t" inset="0,0,0,0">
                       <w:txbxContent>
                         <w:p>
@@ -2753,7 +2897,7 @@
                       </w:txbxContent>
                     </v:textbox>
                   </v:shape>
-                  <v:shape id="Text Box 37" o:spid="_x0000_s1032" type="#_x0000_t202" style="position:absolute;left:33432;width:7055;height:3282;visibility:visible;mso-wrap-style:none;v-text-anchor:top" o:gfxdata="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" filled="f" stroked="f" strokeweight=".5pt">
+                  <v:shape id="Text Box 37" o:spid="_x0000_s1032" type="#_x0000_t202" style="position:absolute;left:33432;width:7100;height:3282;visibility:visible;mso-wrap-style:none;v-text-anchor:top" o:gfxdata="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" filled="f" stroked="f" strokeweight=".5pt">
                     <v:textbox style="mso-fit-shape-to-text:t" inset="0,0,0,0">
                       <w:txbxContent>
                         <w:p>
@@ -2788,7 +2932,7 @@
                       </w:txbxContent>
                     </v:textbox>
                   </v:shape>
-                  <v:shape id="Text Box 39" o:spid="_x0000_s1033" type="#_x0000_t202" style="position:absolute;left:5524;top:16668;width:7055;height:3283;visibility:visible;mso-wrap-style:none;v-text-anchor:top" o:gfxdata="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" filled="f" stroked="f" strokeweight=".5pt">
+                  <v:shape id="Text Box 39" o:spid="_x0000_s1033" type="#_x0000_t202" style="position:absolute;left:5524;top:16668;width:7099;height:3283;visibility:visible;mso-wrap-style:none;v-text-anchor:top" o:gfxdata="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" filled="f" stroked="f" strokeweight=".5pt">
                     <v:textbox style="mso-fit-shape-to-text:t" inset="0,0,0,0">
                       <w:txbxContent>
                         <w:p>
@@ -2816,7 +2960,7 @@
                       </w:txbxContent>
                     </v:textbox>
                   </v:shape>
-                  <v:shape id="Text Box 41" o:spid="_x0000_s1034" type="#_x0000_t202" style="position:absolute;top:18049;width:7054;height:3283;visibility:visible;mso-wrap-style:none;v-text-anchor:top" o:gfxdata="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" filled="f" stroked="f" strokeweight=".5pt">
+                  <v:shape id="Text Box 41" o:spid="_x0000_s1034" type="#_x0000_t202" style="position:absolute;top:18049;width:7099;height:3283;visibility:visible;mso-wrap-style:none;v-text-anchor:top" o:gfxdata="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" filled="f" stroked="f" strokeweight=".5pt">
                     <v:textbox style="mso-fit-shape-to-text:t" inset="0,0,0,0">
                       <w:txbxContent>
                         <w:p>
@@ -2837,7 +2981,7 @@
                       </w:txbxContent>
                     </v:textbox>
                   </v:shape>
-                  <v:shape id="Text Box 42" o:spid="_x0000_s1035" type="#_x0000_t202" style="position:absolute;left:35766;top:16430;width:7055;height:3283;visibility:visible;mso-wrap-style:none;v-text-anchor:top" o:gfxdata="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" filled="f" stroked="f" strokeweight=".5pt">
+                  <v:shape id="Text Box 42" o:spid="_x0000_s1035" type="#_x0000_t202" style="position:absolute;left:35766;top:16430;width:7099;height:3283;visibility:visible;mso-wrap-style:none;v-text-anchor:top" o:gfxdata="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" filled="f" stroked="f" strokeweight=".5pt">
                     <v:textbox style="mso-fit-shape-to-text:t" inset="0,0,0,0">
                       <w:txbxContent>
                         <w:p>
@@ -2872,7 +3016,7 @@
                       </w:txbxContent>
                     </v:textbox>
                   </v:shape>
-                  <v:shape id="Text Box 44" o:spid="_x0000_s1036" type="#_x0000_t202" style="position:absolute;left:28432;top:17811;width:7054;height:3283;visibility:visible;mso-wrap-style:none;v-text-anchor:top" o:gfxdata="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" filled="f" stroked="f" strokeweight=".5pt">
+                  <v:shape id="Text Box 44" o:spid="_x0000_s1036" type="#_x0000_t202" style="position:absolute;left:28432;top:17811;width:7099;height:3283;visibility:visible;mso-wrap-style:none;v-text-anchor:top" o:gfxdata="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" filled="f" stroked="f" strokeweight=".5pt">
                     <v:textbox style="mso-fit-shape-to-text:t" inset="0,0,0,0">
                       <w:txbxContent>
                         <w:p>
@@ -2900,8 +3044,9 @@
                       </w:txbxContent>
                     </v:textbox>
                   </v:shape>
-                  <v:shape id="Text Box 46" o:spid="_x0000_s1037" type="#_x0000_t202" style="position:absolute;left:13573;top:1714;width:3968;height:3283;visibility:visible;mso-wrap-style:none;v-text-anchor:top" o:gfxdata="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" fillcolor="white [3212]" stroked="f" strokeweight=".5pt">
-                    <v:textbox style="mso-fit-shape-to-text:t" inset="0,0,0,0">
+                  <v:shape id="Text Box 46" o:spid="_x0000_s1037" type="#_x0000_t202" style="position:absolute;left:13573;top:1714;width:5613;height:2826;visibility:visible;mso-wrap-style:none;v-text-anchor:middle" o:gfxdata="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" fillcolor="white [3212]" strokecolor="black [3213]" strokeweight="1.5pt">
+                    <v:fill opacity="40606f"/>
+                    <v:textbox inset="0,0,0,0">
                       <w:txbxContent>
                         <w:p>
                           <w:pPr>
@@ -2917,12 +3062,20 @@
                             </w:rPr>
                             <w:t>Round</w:t>
                           </w:r>
+                          <w:r>
+                            <w:rPr>
+                              <w:sz w:val="22"/>
+                              <w:lang w:val="en-CA"/>
+                            </w:rPr>
+                            <w:t>_1</w:t>
+                          </w:r>
                         </w:p>
                       </w:txbxContent>
                     </v:textbox>
                   </v:shape>
-                  <v:shape id="Text Box 47" o:spid="_x0000_s1038" type="#_x0000_t202" style="position:absolute;left:41243;top:1714;width:5486;height:3283;visibility:visible;mso-wrap-style:none;v-text-anchor:top" o:gfxdata="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" fillcolor="white [3212]" stroked="f" strokeweight=".5pt">
-                    <v:textbox style="mso-fit-shape-to-text:t" inset="0,0,0,0">
+                  <v:shape id="Text Box 47" o:spid="_x0000_s1038" type="#_x0000_t202" style="position:absolute;left:41243;top:1714;width:5613;height:3283;visibility:visible;mso-wrap-style:none;v-text-anchor:middle" o:gfxdata="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" fillcolor="white [3212]" strokecolor="black [3213]" strokeweight="1.5pt">
+                    <v:fill opacity="40606f"/>
+                    <v:textbox inset="0,0,0,0">
                       <w:txbxContent>
                         <w:p>
                           <w:pPr>
@@ -2942,8 +3095,9 @@
                       </w:txbxContent>
                     </v:textbox>
                   </v:shape>
-                  <v:shape id="Text Box 48" o:spid="_x0000_s1039" type="#_x0000_t202" style="position:absolute;left:14049;top:18049;width:5486;height:3283;visibility:visible;mso-wrap-style:none;v-text-anchor:top" o:gfxdata="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" fillcolor="white [3212]" stroked="f" strokeweight=".5pt">
-                    <v:textbox style="mso-fit-shape-to-text:t" inset="0,0,0,0">
+                  <v:shape id="Text Box 48" o:spid="_x0000_s1039" type="#_x0000_t202" style="position:absolute;left:14049;top:18049;width:5613;height:3283;visibility:visible;mso-wrap-style:none;v-text-anchor:middle" o:gfxdata="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" fillcolor="white [3212]" strokecolor="black [3213]" strokeweight="1.5pt">
+                    <v:fill opacity="40606f"/>
+                    <v:textbox inset="0,0,0,0">
                       <w:txbxContent>
                         <w:p>
                           <w:pPr>
@@ -2963,8 +3117,9 @@
                       </w:txbxContent>
                     </v:textbox>
                   </v:shape>
-                  <v:shape id="Text Box 49" o:spid="_x0000_s1040" type="#_x0000_t202" style="position:absolute;left:41243;top:19002;width:5486;height:3283;visibility:visible;mso-wrap-style:none;v-text-anchor:top" o:gfxdata="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" fillcolor="white [3212]" stroked="f" strokeweight=".5pt">
-                    <v:textbox style="mso-fit-shape-to-text:t" inset="0,0,0,0">
+                  <v:shape id="Text Box 49" o:spid="_x0000_s1040" type="#_x0000_t202" style="position:absolute;left:41243;top:19002;width:5613;height:3283;visibility:visible;mso-wrap-style:none;v-text-anchor:middle" o:gfxdata="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" fillcolor="white [3212]" strokecolor="black [3213]" strokeweight="1.5pt">
+                    <v:fill opacity="40606f"/>
+                    <v:textbox inset="0,0,0,0">
                       <w:txbxContent>
                         <w:p>
                           <w:pPr>
@@ -2984,8 +3139,9 @@
                       </w:txbxContent>
                     </v:textbox>
                   </v:shape>
-                  <v:shape id="Text Box 50" o:spid="_x0000_s1041" type="#_x0000_t202" style="position:absolute;left:9048;top:12192;width:2921;height:3282;visibility:visible;mso-wrap-style:none;v-text-anchor:top" o:gfxdata="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" fillcolor="white [3212]" stroked="f" strokeweight=".5pt">
-                    <v:textbox style="mso-fit-shape-to-text:t" inset="0,0,0,0">
+                  <v:shape id="Text Box 50" o:spid="_x0000_s1041" type="#_x0000_t202" style="position:absolute;left:9048;top:12192;width:4566;height:3282;visibility:visible;mso-wrap-style:none;v-text-anchor:middle" o:gfxdata="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" fillcolor="white [3212]" strokecolor="black [3213]" strokeweight="1.5pt">
+                    <v:fill opacity="40606f"/>
+                    <v:textbox inset="0,0,0,0">
                       <w:txbxContent>
                         <w:p>
                           <w:pPr>
@@ -3001,12 +3157,20 @@
                             </w:rPr>
                             <w:t>Date</w:t>
                           </w:r>
+                          <w:r>
+                            <w:rPr>
+                              <w:sz w:val="22"/>
+                              <w:lang w:val="en-CA"/>
+                            </w:rPr>
+                            <w:t>_1</w:t>
+                          </w:r>
                         </w:p>
                       </w:txbxContent>
                     </v:textbox>
                   </v:shape>
-                  <v:shape id="Text Box 51" o:spid="_x0000_s1042" type="#_x0000_t202" style="position:absolute;left:28432;top:12192;width:4438;height:3282;visibility:visible;mso-wrap-style:none;v-text-anchor:top" o:gfxdata="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" fillcolor="white [3212]" stroked="f" strokeweight=".5pt">
-                    <v:textbox style="mso-fit-shape-to-text:t" inset="0,0,0,0">
+                  <v:shape id="Text Box 51" o:spid="_x0000_s1042" type="#_x0000_t202" style="position:absolute;left:28432;top:12192;width:4565;height:3282;visibility:visible;mso-wrap-style:none;v-text-anchor:middle" o:gfxdata="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" fillcolor="white [3212]" strokecolor="black [3213]" strokeweight="1.5pt">
+                    <v:fill opacity="40606f"/>
+                    <v:textbox inset="0,0,0,0">
                       <w:txbxContent>
                         <w:p>
                           <w:pPr>
@@ -3026,8 +3190,9 @@
                       </w:txbxContent>
                     </v:textbox>
                   </v:shape>
-                  <v:shape id="Text Box 52" o:spid="_x0000_s1043" type="#_x0000_t202" style="position:absolute;left:5524;top:28765;width:4439;height:3283;visibility:visible;mso-wrap-style:none;v-text-anchor:top" o:gfxdata="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" fillcolor="white [3212]" stroked="f" strokeweight=".5pt">
-                    <v:textbox style="mso-fit-shape-to-text:t" inset="0,0,0,0">
+                  <v:shape id="Text Box 52" o:spid="_x0000_s1043" type="#_x0000_t202" style="position:absolute;left:5524;top:28765;width:4566;height:3283;visibility:visible;mso-wrap-style:none;v-text-anchor:middle" o:gfxdata="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" fillcolor="white [3212]" strokecolor="black [3213]" strokeweight="1.5pt">
+                    <v:fill opacity="40606f"/>
+                    <v:textbox inset="0,0,0,0">
                       <w:txbxContent>
                         <w:p>
                           <w:pPr>
@@ -3047,8 +3212,9 @@
                       </w:txbxContent>
                     </v:textbox>
                   </v:shape>
-                  <v:shape id="Text Box 53" o:spid="_x0000_s1044" type="#_x0000_t202" style="position:absolute;left:33432;top:28670;width:4439;height:3283;visibility:visible;mso-wrap-style:none;v-text-anchor:top" o:gfxdata="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" fillcolor="white [3212]" stroked="f" strokeweight=".5pt">
-                    <v:textbox style="mso-fit-shape-to-text:t" inset="0,0,0,0">
+                  <v:shape id="Text Box 53" o:spid="_x0000_s1044" type="#_x0000_t202" style="position:absolute;left:33432;top:28670;width:4566;height:3283;visibility:visible;mso-wrap-style:none;v-text-anchor:middle" o:gfxdata="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" fillcolor="white [3212]" strokecolor="black [3213]" strokeweight="1.5pt">
+                    <v:fill opacity="40606f"/>
+                    <v:textbox inset="0,0,0,0">
                       <w:txbxContent>
                         <w:p>
                           <w:pPr>
@@ -3080,13 +3246,13 @@
       <w:pPr>
         <w:pStyle w:val="Heading1"/>
       </w:pPr>
-      <w:bookmarkStart w:id="11" w:name="_Match_Results"/>
-      <w:bookmarkStart w:id="12" w:name="_Toc499208091"/>
+      <w:bookmarkStart w:id="10" w:name="_Match_Results"/>
+      <w:bookmarkStart w:id="11" w:name="_Toc499208091"/>
+      <w:bookmarkEnd w:id="10"/>
+      <w:r>
+        <w:t>First-time setup</w:t>
+      </w:r>
       <w:bookmarkEnd w:id="11"/>
-      <w:r>
-        <w:t>First-time setup</w:t>
-      </w:r>
-      <w:bookmarkEnd w:id="12"/>
     </w:p>
     <w:p>
       <w:r>
@@ -3126,7 +3292,7 @@
                     <pic:cNvPicPr/>
                   </pic:nvPicPr>
                   <pic:blipFill rotWithShape="1">
-                    <a:blip r:embed="rId15" cstate="print">
+                    <a:blip r:embed="rId14" cstate="print">
                       <a:extLst>
                         <a:ext uri="{28A0092B-C50C-407E-A947-70E740481C1C}">
                           <a14:useLocalDpi xmlns:a14="http://schemas.microsoft.com/office/drawing/2010/main" val="0"/>
@@ -3230,38 +3396,193 @@
         </w:r>
       </w:hyperlink>
       <w:r>
-        <w:t xml:space="preserve"> of the program. This process of importing students could take some time, especially if you have a large number of students to import. If you encounter any errors during this stage, see the </w:t>
+        <w:t xml:space="preserve"> of the program. This process of importing students could take some time, especially if you have a large number of students to import. If you encounter any errors during this stage, see </w:t>
+      </w:r>
+      <w:commentRangeStart w:id="12"/>
+      <w:r>
+        <w:t xml:space="preserve">the </w:t>
       </w:r>
       <w:hyperlink w:anchor="_Troubleshooting" w:history="1">
         <w:r>
           <w:rPr>
             <w:rStyle w:val="Hyperlink"/>
           </w:rPr>
-          <w:t>troubleshooting</w:t>
+          <w:t>troubles</w:t>
+        </w:r>
+        <w:r>
+          <w:rPr>
+            <w:rStyle w:val="Hyperlink"/>
+          </w:rPr>
+          <w:t>h</w:t>
+        </w:r>
+        <w:r>
+          <w:rPr>
+            <w:rStyle w:val="Hyperlink"/>
+          </w:rPr>
+          <w:t>ooting</w:t>
         </w:r>
       </w:hyperlink>
       <w:r>
         <w:t xml:space="preserve"> section.</w:t>
+      </w:r>
+      <w:commentRangeEnd w:id="12"/>
+      <w:r>
+        <w:rPr>
+          <w:rStyle w:val="CommentReference"/>
+        </w:rPr>
+        <w:commentReference w:id="12"/>
       </w:r>
     </w:p>
     <w:p>
       <w:pPr>
         <w:pStyle w:val="Heading1"/>
       </w:pPr>
-      <w:bookmarkStart w:id="13" w:name="_Troubleshooting"/>
-      <w:bookmarkStart w:id="14" w:name="_Home_Page"/>
-      <w:bookmarkStart w:id="15" w:name="_Toc499208092"/>
-      <w:bookmarkEnd w:id="13"/>
-      <w:bookmarkEnd w:id="14"/>
-      <w:r>
-        <w:t>Home Page</w:t>
-      </w:r>
-      <w:bookmarkEnd w:id="15"/>
+      <w:r>
+        <w:t>Beginning the Hunt – Making Matches</w:t>
+      </w:r>
     </w:p>
     <w:p>
+      <w:pPr>
+        <w:sectPr>
+          <w:headerReference w:type="default" r:id="rId17"/>
+          <w:type w:val="continuous"/>
+          <w:pgSz w:w="12240" w:h="15840"/>
+          <w:pgMar w:top="1440" w:right="1440" w:bottom="1440" w:left="1440" w:header="720" w:footer="720" w:gutter="0"/>
+          <w:cols w:space="720"/>
+          <w:docGrid w:linePitch="360"/>
+        </w:sectPr>
+      </w:pPr>
       <w:r>
         <w:lastRenderedPageBreak/>
-        <w:t xml:space="preserve">The Home Page of the Reindeer Hunter program offers an overview of the current Reindeer Hunt as well as many of the actions that can be performed to manage the hunt. </w:t>
+        <w:t>Once you have imported all the students you wish to have in the hunt, you can proceed to randomly pairing the students together. If you have not finished importing students, do so via Mange -</w:t>
+      </w:r>
+      <w:r>
+        <w:t xml:space="preserve">&gt; Import Students. </w:t>
+      </w:r>
+    </w:p>
+    <w:p/>
+    <w:p>
+      <w:r>
+        <w:t>T</w:t>
+      </w:r>
+      <w:r>
+        <w:t>o start creating the match pairs, click on the button that says “</w:t>
+      </w:r>
+      <w:proofErr w:type="spellStart"/>
+      <w:r>
+        <w:t>Matchmake</w:t>
+      </w:r>
+      <w:proofErr w:type="spellEnd"/>
+      <w:r>
+        <w:t xml:space="preserve"> R1” in the bottom left corner. This button has multiple functions depending on the status of the hunt. When all match pairs have been closed (i.e. all students are either going into the next round or they’re out), it functions as the matchmaking button for the next round. While there are still students actively hunting each other, it functions as the printing button for generating the filled licenses PDF.</w:t>
+      </w:r>
+    </w:p>
+    <w:p>
+      <w:r>
+        <w:t xml:space="preserve">After clicking the button a window should pop-up asking you for the round end date and for how the matches should be generated – between grades, between homerooms or between all students. </w:t>
+      </w:r>
+    </w:p>
+    <w:p>
+      <w:r>
+        <w:rPr>
+          <w:b/>
+        </w:rPr>
+        <w:t xml:space="preserve">Matching within grades </w:t>
+      </w:r>
+      <w:r>
+        <w:t>means that students from the same grade will be picked and paired up with other students from the same grade.</w:t>
+      </w:r>
+    </w:p>
+    <w:p>
+      <w:r>
+        <w:rPr>
+          <w:b/>
+        </w:rPr>
+        <w:t xml:space="preserve">Matching between homerooms </w:t>
+      </w:r>
+      <w:r>
+        <w:t>means that students from one homeroom will be paired with students from another homeroom in the same grade, with leftover students being paired with other leftover students.</w:t>
+      </w:r>
+    </w:p>
+    <w:p>
+      <w:r>
+        <w:rPr>
+          <w:b/>
+        </w:rPr>
+        <w:t xml:space="preserve">Matching between all students </w:t>
+      </w:r>
+      <w:r>
+        <w:t xml:space="preserve">takes all students objectively and pairs them together, disregarding grade and homeroom. </w:t>
+      </w:r>
+    </w:p>
+    <w:p>
+      <w:r>
+        <w:t>The correct selection depends on your preference for the round. Usually lower rounds are generated with Matching between homerooms, then the middle ones between grades. The more intense rounds ar</w:t>
+      </w:r>
+      <w:r>
+        <w:t>e matched between all students.</w:t>
+      </w:r>
+    </w:p>
+    <w:p>
+      <w:pPr>
+        <w:sectPr>
+          <w:type w:val="continuous"/>
+          <w:pgSz w:w="12240" w:h="15840"/>
+          <w:pgMar w:top="1440" w:right="1440" w:bottom="1440" w:left="1440" w:header="720" w:footer="720" w:gutter="0"/>
+          <w:cols w:space="720"/>
+          <w:docGrid w:linePitch="360"/>
+        </w:sectPr>
+      </w:pPr>
+      <w:r>
+        <w:t>The Date field is used to convey the round’s end date to the student reading the license. You can put whatever text you want in this field, so feel free to add messages in it, keeping in mind that a license only has so much space.</w:t>
+      </w:r>
+    </w:p>
+    <w:p/>
+    <w:p>
+      <w:r>
+        <w:t xml:space="preserve">Once the matches have been generated you can either choose to save the matches or to discard them. You can also click the </w:t>
+      </w:r>
+      <w:proofErr w:type="spellStart"/>
+      <w:r>
+        <w:t>matchmake</w:t>
+      </w:r>
+      <w:proofErr w:type="spellEnd"/>
+      <w:r>
+        <w:t xml:space="preserve"> button again to randomly generate the matches again. </w:t>
+      </w:r>
+    </w:p>
+    <w:p>
+      <w:pPr>
+        <w:pStyle w:val="Heading1"/>
+      </w:pPr>
+      <w:r>
+        <w:t>Adding the QR codes</w:t>
+      </w:r>
+    </w:p>
+    <w:p>
+      <w:commentRangeStart w:id="13"/>
+      <w:r>
+        <w:t xml:space="preserve">To get a QR code with the link to a </w:t>
+      </w:r>
+      <w:commentRangeEnd w:id="13"/>
+      <w:r>
+        <w:rPr>
+          <w:rStyle w:val="CommentReference"/>
+        </w:rPr>
+        <w:commentReference w:id="13"/>
+      </w:r>
+    </w:p>
+    <w:p>
+      <w:pPr>
+        <w:pStyle w:val="Heading1"/>
+      </w:pPr>
+      <w:r>
+        <w:t>Printing Licenses – Instant Print</w:t>
+      </w:r>
+    </w:p>
+    <w:p>
+      <w:r>
+        <w:t xml:space="preserve">Once the generated matches have been saved, the matchmaking button will change to “Instant Print” to reflect that there are now open matches which should be printed to licenses. </w:t>
       </w:r>
     </w:p>
     <w:p>
@@ -3273,6 +3594,150 @@
           <w:noProof/>
           <w:lang w:val="en-CA" w:eastAsia="en-CA"/>
         </w:rPr>
+        <w:lastRenderedPageBreak/>
+        <w:drawing>
+          <wp:inline distT="0" distB="0" distL="0" distR="0" wp14:anchorId="330A0368" wp14:editId="121F0122">
+            <wp:extent cx="3225619" cy="2324100"/>
+            <wp:effectExtent l="0" t="0" r="0" b="0"/>
+            <wp:docPr id="2" name="Picture 2"/>
+            <wp:cNvGraphicFramePr>
+              <a:graphicFrameLocks xmlns:a="http://schemas.openxmlformats.org/drawingml/2006/main" noChangeAspect="1"/>
+            </wp:cNvGraphicFramePr>
+            <a:graphic xmlns:a="http://schemas.openxmlformats.org/drawingml/2006/main">
+              <a:graphicData uri="http://schemas.openxmlformats.org/drawingml/2006/picture">
+                <pic:pic xmlns:pic="http://schemas.openxmlformats.org/drawingml/2006/picture">
+                  <pic:nvPicPr>
+                    <pic:cNvPr id="1" name=""/>
+                    <pic:cNvPicPr/>
+                  </pic:nvPicPr>
+                  <pic:blipFill>
+                    <a:blip r:embed="rId18"/>
+                    <a:stretch>
+                      <a:fillRect/>
+                    </a:stretch>
+                  </pic:blipFill>
+                  <pic:spPr>
+                    <a:xfrm>
+                      <a:off x="0" y="0"/>
+                      <a:ext cx="3228760" cy="2326363"/>
+                    </a:xfrm>
+                    <a:prstGeom prst="rect">
+                      <a:avLst/>
+                    </a:prstGeom>
+                  </pic:spPr>
+                </pic:pic>
+              </a:graphicData>
+            </a:graphic>
+          </wp:inline>
+        </w:drawing>
+      </w:r>
+    </w:p>
+    <w:p>
+      <w:r>
+        <w:t xml:space="preserve">Instant print works based off of the </w:t>
+      </w:r>
+      <w:hyperlink w:anchor="_Student_License_Form" w:history="1">
+        <w:r>
+          <w:rPr>
+            <w:rStyle w:val="Hyperlink"/>
+          </w:rPr>
+          <w:t>student license form template</w:t>
+        </w:r>
+      </w:hyperlink>
+      <w:r>
+        <w:t xml:space="preserve">. It reads the template, copies as many of the template’s pages as it will need to print off the number of licenses that there will be and then </w:t>
+      </w:r>
+      <w:r>
+        <w:t xml:space="preserve">fills the special named form fields with the names of the students hunting each other, the current round and the date text. </w:t>
+      </w:r>
+      <w:r>
+        <w:rPr>
+          <w:b/>
+        </w:rPr>
+        <w:t xml:space="preserve">If the template PDF is not formatted </w:t>
+      </w:r>
+      <w:r>
+        <w:rPr>
+          <w:b/>
+        </w:rPr>
+        <w:t xml:space="preserve">as </w:t>
+      </w:r>
+      <w:hyperlink w:anchor="_Student_License_Form" w:history="1">
+        <w:r>
+          <w:rPr>
+            <w:rStyle w:val="Hyperlink"/>
+            <w:b/>
+          </w:rPr>
+          <w:t>specified</w:t>
+        </w:r>
+      </w:hyperlink>
+      <w:r>
+        <w:rPr>
+          <w:b/>
+        </w:rPr>
+        <w:t xml:space="preserve">, instant print might not work. </w:t>
+      </w:r>
+    </w:p>
+    <w:p>
+      <w:r>
+        <w:t>Click the instant print button to print the student licenses. It may prompt you to open a file, in which case you should open the template PDF, or it may simply start printing licenses if it already has the template PDF. If it appears to have the wrong template PDF, you can replace the template PDF that it uses via File -&gt; Import Template PDF.</w:t>
+      </w:r>
+    </w:p>
+    <w:p>
+      <w:r>
+        <w:t xml:space="preserve">Once the application has access to the template PDF, it should begin printing. Once it is done printing, it will prompt you to save the output. Save it to whichever location you would like. Once saved, the application should open the file explorer to the location you saved the output to. </w:t>
+      </w:r>
+    </w:p>
+    <w:p>
+      <w:r>
+        <w:t xml:space="preserve">To actually print this file to a printer, open it in your PDF viewer (Windows 10 comes installed with Microsoft Edge’s PDF viewer) and print it like you would print any other document. </w:t>
+      </w:r>
+      <w:r>
+        <w:rPr>
+          <w:b/>
+        </w:rPr>
+        <w:t>Make sure you print it double-sided if you have QR codes, or single sided if not.</w:t>
+      </w:r>
+      <w:bookmarkStart w:id="14" w:name="_GoBack"/>
+      <w:bookmarkEnd w:id="14"/>
+    </w:p>
+    <w:p>
+      <w:pPr>
+        <w:pStyle w:val="Heading1"/>
+      </w:pPr>
+      <w:r>
+        <w:t>Application Pages</w:t>
+      </w:r>
+    </w:p>
+    <w:p>
+      <w:pPr>
+        <w:pStyle w:val="Heading2"/>
+      </w:pPr>
+      <w:bookmarkStart w:id="15" w:name="_Troubleshooting"/>
+      <w:bookmarkStart w:id="16" w:name="_Home_Page"/>
+      <w:bookmarkStart w:id="17" w:name="_Toc499208092"/>
+      <w:bookmarkEnd w:id="15"/>
+      <w:bookmarkEnd w:id="16"/>
+      <w:r>
+        <w:t>Home Page</w:t>
+      </w:r>
+      <w:bookmarkEnd w:id="17"/>
+    </w:p>
+    <w:p>
+      <w:r>
+        <w:t xml:space="preserve">The Home Page of the Reindeer Hunter program offers an overview of the current Reindeer Hunt as well as many of the actions that can be performed to manage the hunt. </w:t>
+      </w:r>
+    </w:p>
+    <w:p>
+      <w:pPr>
+        <w:jc w:val="center"/>
+      </w:pPr>
+      <w:r>
+        <w:rPr>
+          <w:noProof/>
+          <w:lang w:val="en-CA" w:eastAsia="en-CA"/>
+        </w:rPr>
+        <w:lastRenderedPageBreak/>
         <mc:AlternateContent>
           <mc:Choice Requires="wps">
             <w:drawing>
@@ -4275,7 +4740,7 @@
                     <pic:cNvPicPr/>
                   </pic:nvPicPr>
                   <pic:blipFill>
-                    <a:blip r:embed="rId16" cstate="print">
+                    <a:blip r:embed="rId19" cstate="print">
                       <a:extLst>
                         <a:ext uri="{28A0092B-C50C-407E-A947-70E740481C1C}">
                           <a14:useLocalDpi xmlns:a14="http://schemas.microsoft.com/office/drawing/2010/main" val="0"/>
@@ -4352,7 +4817,15 @@
           </w:tcPr>
           <w:p>
             <w:r>
-              <w:t>As the title suggests, this is the button for the major actions in the Reindeer Hunter program. It has three states: Matchmake, Instant Print and Go to FFA.</w:t>
+              <w:t xml:space="preserve">As the title suggests, this is the button for the major actions in the Reindeer Hunter program. It has three states: </w:t>
+            </w:r>
+            <w:proofErr w:type="spellStart"/>
+            <w:r>
+              <w:t>Matchmake</w:t>
+            </w:r>
+            <w:proofErr w:type="spellEnd"/>
+            <w:r>
+              <w:t>, Instant Print and Go to FFA.</w:t>
             </w:r>
           </w:p>
           <w:p>
@@ -4398,9 +4871,11 @@
             <w:pPr>
               <w:pStyle w:val="NoSpacing"/>
             </w:pPr>
+            <w:proofErr w:type="spellStart"/>
             <w:r>
               <w:t>Matchmake</w:t>
             </w:r>
+            <w:proofErr w:type="spellEnd"/>
           </w:p>
         </w:tc>
         <w:tc>
@@ -4415,7 +4890,15 @@
           </w:tcPr>
           <w:p>
             <w:r>
-              <w:t xml:space="preserve">When in the Matchmake state, clicking the Main Process Button will automatically generate matches with the students that are currently </w:t>
+              <w:t xml:space="preserve">When in the </w:t>
+            </w:r>
+            <w:proofErr w:type="spellStart"/>
+            <w:r>
+              <w:t>Matchmake</w:t>
+            </w:r>
+            <w:proofErr w:type="spellEnd"/>
+            <w:r>
+              <w:t xml:space="preserve"> state, clicking the Main Process Button will automatically generate matches with the students that are currently </w:t>
             </w:r>
             <w:r>
               <w:t xml:space="preserve">still in the hunt, and then displays them on the Match Display Table. Once created, the matches must be saved before any actions affecting these matches can be performed. </w:t>
@@ -4428,7 +4911,15 @@
           </w:p>
           <w:p>
             <w:r>
-              <w:t xml:space="preserve">The Main Process Button will be in Matchmake state when sufficient students are still in the hunt to not be in Free For All state (Go To FFA state) and all matches are closed. </w:t>
+              <w:t xml:space="preserve">The Main Process Button will be in </w:t>
+            </w:r>
+            <w:proofErr w:type="spellStart"/>
+            <w:r>
+              <w:t>Matchmake</w:t>
+            </w:r>
+            <w:proofErr w:type="spellEnd"/>
+            <w:r>
+              <w:t xml:space="preserve"> state when sufficient students are still in the hunt to not be in Free For All state (Go To FFA state) and all matches are closed. </w:t>
             </w:r>
           </w:p>
         </w:tc>
@@ -4485,7 +4976,23 @@
           </w:p>
           <w:p>
             <w:r>
-              <w:t>Instant print will take the matches from the currenr round (open or closed) and create licenses with them. The licenses are sorted in increasing order by homeroom. At the last license for a grade, the remaining licenses on the last page for that grade will remain empty. This is so that the licenses for a certain grade can be coloured if the user so desires.</w:t>
+              <w:t xml:space="preserve">Instant print will take the matches from the </w:t>
+            </w:r>
+            <w:proofErr w:type="spellStart"/>
+            <w:r>
+              <w:t>currenr</w:t>
+            </w:r>
+            <w:proofErr w:type="spellEnd"/>
+            <w:r>
+              <w:t xml:space="preserve"> round (open or closed) and create licenses with them. The licenses are sorted in increasing order by homeroom. At the last license for a grade, the remaining licenses on the last page for that grade will remain empty. This is so that the licenses for a certain grade can be </w:t>
+            </w:r>
+            <w:proofErr w:type="spellStart"/>
+            <w:r>
+              <w:t>coloured</w:t>
+            </w:r>
+            <w:proofErr w:type="spellEnd"/>
+            <w:r>
+              <w:t xml:space="preserve"> if the user so desires.</w:t>
             </w:r>
           </w:p>
           <w:p>
@@ -4493,7 +5000,15 @@
               <w:t>Once the process is completed, a file dialog will open prompting to save the newly filled licenses. If this is cancelled, the filled licenses</w:t>
             </w:r>
             <w:r>
-              <w:t xml:space="preserve"> will export to the current user’s desktop. </w:t>
+              <w:t xml:space="preserve"> will export to the current </w:t>
+            </w:r>
+            <w:proofErr w:type="gramStart"/>
+            <w:r>
+              <w:t>user’s</w:t>
+            </w:r>
+            <w:proofErr w:type="gramEnd"/>
+            <w:r>
+              <w:t xml:space="preserve"> desktop. </w:t>
             </w:r>
           </w:p>
           <w:p>
@@ -4594,6 +5109,7 @@
               <w:jc w:val="center"/>
             </w:pPr>
             <w:r>
+              <w:lastRenderedPageBreak/>
               <w:t>2. Save Button</w:t>
             </w:r>
           </w:p>
@@ -4989,7 +5505,7 @@
                           <pic:cNvPicPr/>
                         </pic:nvPicPr>
                         <pic:blipFill rotWithShape="1">
-                          <a:blip r:embed="rId17">
+                          <a:blip r:embed="rId20">
                             <a:extLst>
                               <a:ext uri="{28A0092B-C50C-407E-A947-70E740481C1C}">
                                 <a14:useLocalDpi xmlns:a14="http://schemas.microsoft.com/office/drawing/2010/main" val="0"/>
@@ -5084,7 +5600,23 @@
           </w:tcPr>
           <w:p>
             <w:r>
-              <w:t xml:space="preserve">Imports exported Reindeer Hunt data. When this option is pressed, a file dialog will open, prompting to open a json file. This json file should contain data that you wish to import into the program. </w:t>
+              <w:t xml:space="preserve">Imports exported Reindeer Hunt data. When this option is pressed, a file dialog will open, prompting to open a </w:t>
+            </w:r>
+            <w:proofErr w:type="spellStart"/>
+            <w:r>
+              <w:t>json</w:t>
+            </w:r>
+            <w:proofErr w:type="spellEnd"/>
+            <w:r>
+              <w:t xml:space="preserve"> file. This </w:t>
+            </w:r>
+            <w:proofErr w:type="spellStart"/>
+            <w:r>
+              <w:t>json</w:t>
+            </w:r>
+            <w:proofErr w:type="spellEnd"/>
+            <w:r>
+              <w:t xml:space="preserve"> file should contain data that you wish to import into the program. </w:t>
             </w:r>
           </w:p>
           <w:p>
@@ -5123,7 +5655,7 @@
                           <pic:cNvPicPr/>
                         </pic:nvPicPr>
                         <pic:blipFill rotWithShape="1">
-                          <a:blip r:embed="rId18">
+                          <a:blip r:embed="rId21">
                             <a:extLst>
                               <a:ext uri="{28A0092B-C50C-407E-A947-70E740481C1C}">
                                 <a14:useLocalDpi xmlns:a14="http://schemas.microsoft.com/office/drawing/2010/main" val="0"/>
@@ -5218,12 +5750,28 @@
           </w:tcPr>
           <w:p>
             <w:r>
-              <w:t>Exports the data for the current hunt to a json file that can be imported back into the program later. This can be used to save data for a particular year’s Reindeer Hunt or to create backups of the current hunt.</w:t>
+              <w:t xml:space="preserve">Exports the data for the current hunt to a </w:t>
+            </w:r>
+            <w:proofErr w:type="spellStart"/>
+            <w:r>
+              <w:t>json</w:t>
+            </w:r>
+            <w:proofErr w:type="spellEnd"/>
+            <w:r>
+              <w:t xml:space="preserve"> file that can be imported back into the program later. This can be used to save data for a particular year’s Reindeer Hunt or to create backups of the current hunt.</w:t>
             </w:r>
           </w:p>
           <w:p>
             <w:r>
-              <w:t xml:space="preserve">Once clicked, a file dialog will prompt you to save the json file somewhere. </w:t>
+              <w:t xml:space="preserve">Once clicked, a file dialog will prompt you to save the </w:t>
+            </w:r>
+            <w:proofErr w:type="spellStart"/>
+            <w:r>
+              <w:t>json</w:t>
+            </w:r>
+            <w:proofErr w:type="spellEnd"/>
+            <w:r>
+              <w:t xml:space="preserve"> file somewhere. </w:t>
             </w:r>
           </w:p>
           <w:p>
@@ -5381,7 +5929,7 @@
                           <pic:cNvPicPr/>
                         </pic:nvPicPr>
                         <pic:blipFill>
-                          <a:blip r:embed="rId19" cstate="print">
+                          <a:blip r:embed="rId22" cstate="print">
                             <a:extLst>
                               <a:ext uri="{28A0092B-C50C-407E-A947-70E740481C1C}">
                                 <a14:useLocalDpi xmlns:a14="http://schemas.microsoft.com/office/drawing/2010/main" val="0"/>
@@ -5727,7 +6275,7 @@
                           <pic:cNvPicPr/>
                         </pic:nvPicPr>
                         <pic:blipFill>
-                          <a:blip r:embed="rId20" cstate="print">
+                          <a:blip r:embed="rId23" cstate="print">
                             <a:extLst>
                               <a:ext uri="{28A0092B-C50C-407E-A947-70E740481C1C}">
                                 <a14:useLocalDpi xmlns:a14="http://schemas.microsoft.com/office/drawing/2010/main" val="0"/>
@@ -5764,18 +6312,18 @@
     </w:tbl>
     <w:p>
       <w:pPr>
-        <w:pStyle w:val="Heading2"/>
+        <w:pStyle w:val="Heading3"/>
       </w:pPr>
-      <w:bookmarkStart w:id="16" w:name="_Free_For_All"/>
-      <w:bookmarkStart w:id="17" w:name="_Filters_and_Search"/>
-      <w:bookmarkStart w:id="18" w:name="_Toc499208093"/>
-      <w:bookmarkEnd w:id="16"/>
-      <w:bookmarkEnd w:id="17"/>
+      <w:bookmarkStart w:id="18" w:name="_Free_For_All"/>
+      <w:bookmarkStart w:id="19" w:name="_Filters_and_Search"/>
+      <w:bookmarkStart w:id="20" w:name="_Toc499208093"/>
+      <w:bookmarkEnd w:id="18"/>
+      <w:bookmarkEnd w:id="19"/>
       <w:r>
         <w:lastRenderedPageBreak/>
         <w:t>Filters and Search</w:t>
       </w:r>
-      <w:bookmarkEnd w:id="18"/>
+      <w:bookmarkEnd w:id="20"/>
     </w:p>
     <w:p>
       <w:r>
@@ -5792,15 +6340,15 @@
     </w:p>
     <w:p>
       <w:pPr>
-        <w:pStyle w:val="Heading2"/>
+        <w:pStyle w:val="Heading3"/>
       </w:pPr>
-      <w:bookmarkStart w:id="19" w:name="_Match_ID"/>
-      <w:bookmarkStart w:id="20" w:name="_Toc499208094"/>
-      <w:bookmarkEnd w:id="19"/>
+      <w:bookmarkStart w:id="21" w:name="_Match_ID"/>
+      <w:bookmarkStart w:id="22" w:name="_Toc499208094"/>
+      <w:bookmarkEnd w:id="21"/>
       <w:r>
         <w:t>Match ID</w:t>
       </w:r>
-      <w:bookmarkEnd w:id="20"/>
+      <w:bookmarkEnd w:id="22"/>
     </w:p>
     <w:p>
       <w:r>
@@ -5951,7 +6499,23 @@
                                   <w:sz w:val="22"/>
                                   <w:lang w:val="en-CA"/>
                                 </w:rPr>
-                                <w:t>The match’s round number.</w:t>
+                                <w:t xml:space="preserve">The </w:t>
+                              </w:r>
+                              <w:proofErr w:type="gramStart"/>
+                              <w:r>
+                                <w:rPr>
+                                  <w:sz w:val="22"/>
+                                  <w:lang w:val="en-CA"/>
+                                </w:rPr>
+                                <w:t>match’s</w:t>
+                              </w:r>
+                              <w:proofErr w:type="gramEnd"/>
+                              <w:r>
+                                <w:rPr>
+                                  <w:sz w:val="22"/>
+                                  <w:lang w:val="en-CA"/>
+                                </w:rPr>
+                                <w:t xml:space="preserve"> round number.</w:t>
                               </w:r>
                             </w:p>
                           </w:txbxContent>
@@ -6013,7 +6577,23 @@
                                   <w:sz w:val="18"/>
                                   <w:lang w:val="en-CA"/>
                                 </w:rPr>
-                                <w:t>The match’s generated number.</w:t>
+                                <w:t xml:space="preserve">The </w:t>
+                              </w:r>
+                              <w:proofErr w:type="gramStart"/>
+                              <w:r>
+                                <w:rPr>
+                                  <w:sz w:val="18"/>
+                                  <w:lang w:val="en-CA"/>
+                                </w:rPr>
+                                <w:t>match’s</w:t>
+                              </w:r>
+                              <w:proofErr w:type="gramEnd"/>
+                              <w:r>
+                                <w:rPr>
+                                  <w:sz w:val="18"/>
+                                  <w:lang w:val="en-CA"/>
+                                </w:rPr>
+                                <w:t xml:space="preserve"> generated number.</w:t>
                               </w:r>
                               <w:r>
                                 <w:rPr>
@@ -6192,7 +6772,23 @@
                             <w:sz w:val="22"/>
                             <w:lang w:val="en-CA"/>
                           </w:rPr>
-                          <w:t>The match’s round number.</w:t>
+                          <w:t xml:space="preserve">The </w:t>
+                        </w:r>
+                        <w:proofErr w:type="gramStart"/>
+                        <w:r>
+                          <w:rPr>
+                            <w:sz w:val="22"/>
+                            <w:lang w:val="en-CA"/>
+                          </w:rPr>
+                          <w:t>match’s</w:t>
+                        </w:r>
+                        <w:proofErr w:type="gramEnd"/>
+                        <w:r>
+                          <w:rPr>
+                            <w:sz w:val="22"/>
+                            <w:lang w:val="en-CA"/>
+                          </w:rPr>
+                          <w:t xml:space="preserve"> round number.</w:t>
                         </w:r>
                       </w:p>
                     </w:txbxContent>
@@ -6216,7 +6812,23 @@
                             <w:sz w:val="18"/>
                             <w:lang w:val="en-CA"/>
                           </w:rPr>
-                          <w:t>The match’s generated number.</w:t>
+                          <w:t xml:space="preserve">The </w:t>
+                        </w:r>
+                        <w:proofErr w:type="gramStart"/>
+                        <w:r>
+                          <w:rPr>
+                            <w:sz w:val="18"/>
+                            <w:lang w:val="en-CA"/>
+                          </w:rPr>
+                          <w:t>match’s</w:t>
+                        </w:r>
+                        <w:proofErr w:type="gramEnd"/>
+                        <w:r>
+                          <w:rPr>
+                            <w:sz w:val="18"/>
+                            <w:lang w:val="en-CA"/>
+                          </w:rPr>
+                          <w:t xml:space="preserve"> generated number.</w:t>
                         </w:r>
                         <w:r>
                           <w:rPr>
@@ -6294,17 +6906,16 @@
     </w:p>
     <w:p>
       <w:pPr>
-        <w:pStyle w:val="Heading1"/>
+        <w:pStyle w:val="Heading2"/>
       </w:pPr>
-      <w:bookmarkStart w:id="21" w:name="_Properties_Window"/>
-      <w:bookmarkStart w:id="22" w:name="_Toc499208095"/>
-      <w:bookmarkEnd w:id="21"/>
+      <w:bookmarkStart w:id="23" w:name="_Properties_Window"/>
+      <w:bookmarkStart w:id="24" w:name="_Toc499208095"/>
+      <w:bookmarkEnd w:id="23"/>
       <w:r>
         <w:rPr>
           <w:noProof/>
           <w:lang w:val="en-CA" w:eastAsia="en-CA"/>
         </w:rPr>
-        <w:lastRenderedPageBreak/>
         <w:drawing>
           <wp:anchor distT="0" distB="0" distL="114300" distR="114300" simplePos="0" relativeHeight="251671552" behindDoc="1" locked="0" layoutInCell="1" allowOverlap="1" wp14:anchorId="3B56A655" wp14:editId="17896D2F">
             <wp:simplePos x="0" y="0"/>
@@ -6337,7 +6948,7 @@
                     <pic:cNvPicPr/>
                   </pic:nvPicPr>
                   <pic:blipFill>
-                    <a:blip r:embed="rId21" cstate="print">
+                    <a:blip r:embed="rId24" cstate="print">
                       <a:extLst>
                         <a:ext uri="{28A0092B-C50C-407E-A947-70E740481C1C}">
                           <a14:useLocalDpi xmlns:a14="http://schemas.microsoft.com/office/drawing/2010/main" val="0"/>
@@ -6406,7 +7017,7 @@
                     <pic:cNvPicPr/>
                   </pic:nvPicPr>
                   <pic:blipFill>
-                    <a:blip r:embed="rId22" cstate="print">
+                    <a:blip r:embed="rId25" cstate="print">
                       <a:extLst>
                         <a:ext uri="{28A0092B-C50C-407E-A947-70E740481C1C}">
                           <a14:useLocalDpi xmlns:a14="http://schemas.microsoft.com/office/drawing/2010/main" val="0"/>
@@ -6441,11 +7052,20 @@
       <w:r>
         <w:t>Properties Window</w:t>
       </w:r>
-      <w:bookmarkEnd w:id="22"/>
+      <w:bookmarkEnd w:id="24"/>
     </w:p>
     <w:p>
       <w:r>
-        <w:t>The properties window can be activated either for matches or students from either the Match Display Table in the Home Page or the Student Display Table on the Free For All page. Double clicking on either the match number or one of the students’ properties displays a new window containing information on that particular match or student.</w:t>
+        <w:lastRenderedPageBreak/>
+        <w:t xml:space="preserve">The properties window can be activated either for matches or students from either the Match Display Table in the Home Page or the Student Display Table on the Free </w:t>
+      </w:r>
+      <w:proofErr w:type="gramStart"/>
+      <w:r>
+        <w:t>For</w:t>
+      </w:r>
+      <w:proofErr w:type="gramEnd"/>
+      <w:r>
+        <w:t xml:space="preserve"> All page. Double clicking on either the match number or one of the students’ properties displays a new window containing information on that particular match or student.</w:t>
       </w:r>
     </w:p>
     <w:p>
@@ -6455,13 +7075,13 @@
     </w:p>
     <w:p>
       <w:pPr>
-        <w:pStyle w:val="Heading1"/>
+        <w:pStyle w:val="Heading2"/>
       </w:pPr>
-      <w:bookmarkStart w:id="23" w:name="_Toc499208096"/>
+      <w:bookmarkStart w:id="25" w:name="_Toc499208096"/>
       <w:r>
         <w:t>Free For All Page</w:t>
       </w:r>
-      <w:bookmarkEnd w:id="23"/>
+      <w:bookmarkEnd w:id="25"/>
     </w:p>
     <w:p>
       <w:pPr>
@@ -6983,7 +7603,7 @@
                     <pic:cNvPicPr/>
                   </pic:nvPicPr>
                   <pic:blipFill>
-                    <a:blip r:embed="rId23" cstate="print">
+                    <a:blip r:embed="rId26" cstate="print">
                       <a:extLst>
                         <a:ext uri="{28A0092B-C50C-407E-A947-70E740481C1C}">
                           <a14:useLocalDpi xmlns:a14="http://schemas.microsoft.com/office/drawing/2010/main" val="0"/>
@@ -7015,7 +7635,6 @@
         <w:jc w:val="both"/>
       </w:pPr>
       <w:r>
-        <w:lastRenderedPageBreak/>
         <w:t xml:space="preserve">The free for all page is accessed by pressing the Main Process Button from the home page whenever it is enabled. See </w:t>
       </w:r>
       <w:hyperlink w:anchor="_Home_Page" w:history="1">
@@ -7091,6 +7710,7 @@
                 <w:noProof/>
                 <w:lang w:val="en-CA" w:eastAsia="en-CA"/>
               </w:rPr>
+              <w:lastRenderedPageBreak/>
               <w:drawing>
                 <wp:inline distT="0" distB="0" distL="0" distR="0" wp14:anchorId="780C2B31" wp14:editId="05E1DDD5">
                   <wp:extent cx="2800350" cy="2191731"/>
@@ -7107,7 +7727,7 @@
                           <pic:cNvPicPr/>
                         </pic:nvPicPr>
                         <pic:blipFill>
-                          <a:blip r:embed="rId24" cstate="print">
+                          <a:blip r:embed="rId27" cstate="print">
                             <a:extLst>
                               <a:ext uri="{28A0092B-C50C-407E-A947-70E740481C1C}">
                                 <a14:useLocalDpi xmlns:a14="http://schemas.microsoft.com/office/drawing/2010/main" val="0"/>
@@ -7160,6 +7780,7 @@
               <w:jc w:val="both"/>
             </w:pPr>
             <w:r>
+              <w:lastRenderedPageBreak/>
               <w:t>2. Calculate Winner</w:t>
             </w:r>
           </w:p>
@@ -7279,7 +7900,7 @@
       </w:pPr>
     </w:p>
     <w:sectPr>
-      <w:headerReference w:type="default" r:id="rId25"/>
+      <w:type w:val="continuous"/>
       <w:pgSz w:w="12240" w:h="15840"/>
       <w:pgMar w:top="1440" w:right="1440" w:bottom="1440" w:left="1440" w:header="720" w:footer="720" w:gutter="0"/>
       <w:cols w:space="720"/>
@@ -7287,6 +7908,50 @@
     </w:sectPr>
   </w:body>
 </w:document>
+</file>
+
+<file path=word/comments.xml><?xml version="1.0" encoding="utf-8"?>
+<w:comments xmlns:wpc="http://schemas.microsoft.com/office/word/2010/wordprocessingCanvas" xmlns:mc="http://schemas.openxmlformats.org/markup-compatibility/2006" xmlns:o="urn:schemas-microsoft-com:office:office" xmlns:r="http://schemas.openxmlformats.org/officeDocument/2006/relationships" xmlns:m="http://schemas.openxmlformats.org/officeDocument/2006/math" xmlns:v="urn:schemas-microsoft-com:vml" xmlns:wp14="http://schemas.microsoft.com/office/word/2010/wordprocessingDrawing" xmlns:wp="http://schemas.openxmlformats.org/drawingml/2006/wordprocessingDrawing" xmlns:w10="urn:schemas-microsoft-com:office:word" xmlns:w="http://schemas.openxmlformats.org/wordprocessingml/2006/main" xmlns:w14="http://schemas.microsoft.com/office/word/2010/wordml" xmlns:w15="http://schemas.microsoft.com/office/word/2012/wordml" xmlns:wpg="http://schemas.microsoft.com/office/word/2010/wordprocessingGroup" xmlns:wpi="http://schemas.microsoft.com/office/word/2010/wordprocessingInk" xmlns:wne="http://schemas.microsoft.com/office/word/2006/wordml" xmlns:wps="http://schemas.microsoft.com/office/word/2010/wordprocessingShape" mc:Ignorable="w14 w15 wp14">
+  <w:comment w:id="12" w:author="Kyle Anderson" w:date="2018-11-18T16:50:00Z" w:initials="KA">
+    <w:p>
+      <w:pPr>
+        <w:pStyle w:val="CommentText"/>
+      </w:pPr>
+      <w:r>
+        <w:rPr>
+          <w:rStyle w:val="CommentReference"/>
+        </w:rPr>
+        <w:annotationRef/>
+      </w:r>
+      <w:r>
+        <w:t>Need to make a troubleshooting section for this to work.</w:t>
+      </w:r>
+    </w:p>
+  </w:comment>
+  <w:comment w:id="13" w:author="Kyle Anderson" w:date="2018-11-18T17:21:00Z" w:initials="KA">
+    <w:p>
+      <w:pPr>
+        <w:pStyle w:val="CommentText"/>
+      </w:pPr>
+      <w:r>
+        <w:rPr>
+          <w:rStyle w:val="CommentReference"/>
+        </w:rPr>
+        <w:annotationRef/>
+      </w:r>
+      <w:r>
+        <w:t>Fill in section.</w:t>
+      </w:r>
+    </w:p>
+  </w:comment>
+</w:comments>
+</file>
+
+<file path=word/commentsExtended.xml><?xml version="1.0" encoding="utf-8"?>
+<w15:commentsEx xmlns:wpc="http://schemas.microsoft.com/office/word/2010/wordprocessingCanvas" xmlns:mc="http://schemas.openxmlformats.org/markup-compatibility/2006" xmlns:o="urn:schemas-microsoft-com:office:office" xmlns:r="http://schemas.openxmlformats.org/officeDocument/2006/relationships" xmlns:m="http://schemas.openxmlformats.org/officeDocument/2006/math" xmlns:v="urn:schemas-microsoft-com:vml" xmlns:wp14="http://schemas.microsoft.com/office/word/2010/wordprocessingDrawing" xmlns:wp="http://schemas.openxmlformats.org/drawingml/2006/wordprocessingDrawing" xmlns:w10="urn:schemas-microsoft-com:office:word" xmlns:w="http://schemas.openxmlformats.org/wordprocessingml/2006/main" xmlns:w14="http://schemas.microsoft.com/office/word/2010/wordml" xmlns:w15="http://schemas.microsoft.com/office/word/2012/wordml" xmlns:wpg="http://schemas.microsoft.com/office/word/2010/wordprocessingGroup" xmlns:wpi="http://schemas.microsoft.com/office/word/2010/wordprocessingInk" xmlns:wne="http://schemas.microsoft.com/office/word/2006/wordml" xmlns:wps="http://schemas.microsoft.com/office/word/2010/wordprocessingShape" mc:Ignorable="w14 w15 wp14">
+  <w15:commentEx w15:paraId="112647F5" w15:done="0"/>
+  <w15:commentEx w15:paraId="17244FF2" w15:done="0"/>
+</w15:commentsEx>
 </file>
 
 <file path=word/endnotes.xml><?xml version="1.0" encoding="utf-8"?>
@@ -7745,6 +8410,14 @@
     <w:abstractNumId w:val="1"/>
   </w:num>
 </w:numbering>
+</file>
+
+<file path=word/people.xml><?xml version="1.0" encoding="utf-8"?>
+<w15:people xmlns:wpc="http://schemas.microsoft.com/office/word/2010/wordprocessingCanvas" xmlns:mc="http://schemas.openxmlformats.org/markup-compatibility/2006" xmlns:o="urn:schemas-microsoft-com:office:office" xmlns:r="http://schemas.openxmlformats.org/officeDocument/2006/relationships" xmlns:m="http://schemas.openxmlformats.org/officeDocument/2006/math" xmlns:v="urn:schemas-microsoft-com:vml" xmlns:wp14="http://schemas.microsoft.com/office/word/2010/wordprocessingDrawing" xmlns:wp="http://schemas.openxmlformats.org/drawingml/2006/wordprocessingDrawing" xmlns:w10="urn:schemas-microsoft-com:office:word" xmlns:w="http://schemas.openxmlformats.org/wordprocessingml/2006/main" xmlns:w14="http://schemas.microsoft.com/office/word/2010/wordml" xmlns:w15="http://schemas.microsoft.com/office/word/2012/wordml" xmlns:wpg="http://schemas.microsoft.com/office/word/2010/wordprocessingGroup" xmlns:wpi="http://schemas.microsoft.com/office/word/2010/wordprocessingInk" xmlns:wne="http://schemas.microsoft.com/office/word/2006/wordml" xmlns:wps="http://schemas.microsoft.com/office/word/2010/wordprocessingShape" mc:Ignorable="w14 w15 wp14">
+  <w15:person w15:author="Kyle Anderson">
+    <w15:presenceInfo w15:providerId="Windows Live" w15:userId="ec4a4460d3d1b4e3"/>
+  </w15:person>
+</w15:people>
 </file>
 
 <file path=word/styles.xml><?xml version="1.0" encoding="utf-8"?>
@@ -8177,7 +8850,7 @@
     <w:uiPriority w:val="9"/>
     <w:unhideWhenUsed/>
     <w:qFormat/>
-    <w:rsid w:val="001F29A0"/>
+    <w:rsid w:val="00395C5B"/>
     <w:pPr>
       <w:pBdr>
         <w:top w:val="single" w:sz="24" w:space="0" w:color="FF0000"/>
@@ -8190,6 +8863,7 @@
       <w:outlineLvl w:val="1"/>
     </w:pPr>
     <w:rPr>
+      <w:color w:val="FFFFFF" w:themeColor="background1"/>
       <w:spacing w:val="15"/>
     </w:rPr>
   </w:style>
@@ -8422,8 +9096,9 @@
     <w:basedOn w:val="DefaultParagraphFont"/>
     <w:link w:val="Heading2"/>
     <w:uiPriority w:val="9"/>
-    <w:rsid w:val="001F29A0"/>
+    <w:rsid w:val="00395C5B"/>
     <w:rPr>
+      <w:color w:val="FFFFFF" w:themeColor="background1"/>
       <w:spacing w:val="15"/>
       <w:shd w:val="clear" w:color="auto" w:fill="FF0000"/>
     </w:rPr>
@@ -9230,7 +9905,7 @@
 </file>
 
 <file path=customXml/itemProps1.xml><?xml version="1.0" encoding="utf-8"?>
-<ds:datastoreItem xmlns:ds="http://schemas.openxmlformats.org/officeDocument/2006/customXml" ds:itemID="{3E2B2C2B-1634-4C43-A775-A26C75128647}">
+<ds:datastoreItem xmlns:ds="http://schemas.openxmlformats.org/officeDocument/2006/customXml" ds:itemID="{C3A8D87F-75E8-48AE-A545-72FFF67B4E94}">
   <ds:schemaRefs>
     <ds:schemaRef ds:uri="http://schemas.openxmlformats.org/officeDocument/2006/bibliography"/>
   </ds:schemaRefs>

</xml_diff>